<commit_message>
updating lab 6 pics
</commit_message>
<xml_diff>
--- a/Complimentary Course Content/Module2/Labs/Module 2 Lesson 6 Lab.docx
+++ b/Complimentary Course Content/Module2/Labs/Module 2 Lesson 6 Lab.docx
@@ -883,10 +883,10 @@
           <w:lang w:eastAsia="zh-CN"/>
         </w:rPr>
         <w:drawing>
-          <wp:inline distT="0" distB="0" distL="0" distR="0" wp14:anchorId="29A335D3" wp14:editId="25F76B8E">
-            <wp:extent cx="5927725" cy="4677410"/>
-            <wp:effectExtent l="0" t="0" r="0" b="0"/>
-            <wp:docPr id="2" name="Picture 2" descr="../../v2/labs/images/portal-storage.png"/>
+          <wp:inline distT="0" distB="0" distL="0" distR="0" wp14:anchorId="0A37C771" wp14:editId="4A87727C">
+            <wp:extent cx="5943600" cy="4687570"/>
+            <wp:effectExtent l="0" t="0" r="0" b="11430"/>
+            <wp:docPr id="1" name="Picture 1"/>
             <wp:cNvGraphicFramePr>
               <a:graphicFrameLocks xmlns:a="http://schemas.openxmlformats.org/drawingml/2006/main" noChangeAspect="1"/>
             </wp:cNvGraphicFramePr>
@@ -894,10 +894,8 @@
               <a:graphicData uri="http://schemas.openxmlformats.org/drawingml/2006/picture">
                 <pic:pic xmlns:pic="http://schemas.openxmlformats.org/drawingml/2006/picture">
                   <pic:nvPicPr>
-                    <pic:cNvPr id="0" name="Picture 2" descr="../../v2/labs/images/portal-storage.png"/>
-                    <pic:cNvPicPr>
-                      <a:picLocks noChangeAspect="1" noChangeArrowheads="1"/>
-                    </pic:cNvPicPr>
+                    <pic:cNvPr id="1" name="portal-storage.png"/>
+                    <pic:cNvPicPr/>
                   </pic:nvPicPr>
                   <pic:blipFill>
                     <a:blip r:embed="rId17">
@@ -907,23 +905,18 @@
                         </a:ext>
                       </a:extLst>
                     </a:blip>
-                    <a:srcRect/>
                     <a:stretch>
                       <a:fillRect/>
                     </a:stretch>
                   </pic:blipFill>
-                  <pic:spPr bwMode="auto">
+                  <pic:spPr>
                     <a:xfrm>
                       <a:off x="0" y="0"/>
-                      <a:ext cx="5927725" cy="4677410"/>
+                      <a:ext cx="5943600" cy="4687570"/>
                     </a:xfrm>
                     <a:prstGeom prst="rect">
                       <a:avLst/>
                     </a:prstGeom>
-                    <a:noFill/>
-                    <a:ln>
-                      <a:noFill/>
-                    </a:ln>
                   </pic:spPr>
                 </pic:pic>
               </a:graphicData>
@@ -972,10 +965,10 @@
         </w:rPr>
         <w:lastRenderedPageBreak/>
         <w:drawing>
-          <wp:inline distT="0" distB="0" distL="0" distR="0" wp14:anchorId="48060A59" wp14:editId="5F62E65C">
-            <wp:extent cx="5927725" cy="4677410"/>
-            <wp:effectExtent l="0" t="0" r="0" b="0"/>
-            <wp:docPr id="3" name="Picture 3" descr="../../v2/labs/images/storage-add.png"/>
+          <wp:inline distT="0" distB="0" distL="0" distR="0" wp14:anchorId="1AC848C1" wp14:editId="59B74C91">
+            <wp:extent cx="5943600" cy="4687570"/>
+            <wp:effectExtent l="0" t="0" r="0" b="11430"/>
+            <wp:docPr id="4" name="Picture 4"/>
             <wp:cNvGraphicFramePr>
               <a:graphicFrameLocks xmlns:a="http://schemas.openxmlformats.org/drawingml/2006/main" noChangeAspect="1"/>
             </wp:cNvGraphicFramePr>
@@ -983,10 +976,8 @@
               <a:graphicData uri="http://schemas.openxmlformats.org/drawingml/2006/picture">
                 <pic:pic xmlns:pic="http://schemas.openxmlformats.org/drawingml/2006/picture">
                   <pic:nvPicPr>
-                    <pic:cNvPr id="0" name="Picture 3" descr="../../v2/labs/images/storage-add.png"/>
-                    <pic:cNvPicPr>
-                      <a:picLocks noChangeAspect="1" noChangeArrowheads="1"/>
-                    </pic:cNvPicPr>
+                    <pic:cNvPr id="4" name="storage-add.png"/>
+                    <pic:cNvPicPr/>
                   </pic:nvPicPr>
                   <pic:blipFill>
                     <a:blip r:embed="rId18">
@@ -996,23 +987,18 @@
                         </a:ext>
                       </a:extLst>
                     </a:blip>
-                    <a:srcRect/>
                     <a:stretch>
                       <a:fillRect/>
                     </a:stretch>
                   </pic:blipFill>
-                  <pic:spPr bwMode="auto">
+                  <pic:spPr>
                     <a:xfrm>
                       <a:off x="0" y="0"/>
-                      <a:ext cx="5927725" cy="4677410"/>
+                      <a:ext cx="5943600" cy="4687570"/>
                     </a:xfrm>
                     <a:prstGeom prst="rect">
                       <a:avLst/>
                     </a:prstGeom>
-                    <a:noFill/>
-                    <a:ln>
-                      <a:noFill/>
-                    </a:ln>
                   </pic:spPr>
                 </pic:pic>
               </a:graphicData>
@@ -1128,10 +1114,10 @@
         </w:rPr>
         <w:lastRenderedPageBreak/>
         <w:drawing>
-          <wp:inline distT="0" distB="0" distL="0" distR="0" wp14:anchorId="474C5285" wp14:editId="3E3DB4E4">
-            <wp:extent cx="5938520" cy="6673850"/>
-            <wp:effectExtent l="0" t="0" r="5080" b="6350"/>
-            <wp:docPr id="8" name="Picture 8" descr="../../v2/labs/images/storage-create.png"/>
+          <wp:inline distT="0" distB="0" distL="0" distR="0" wp14:anchorId="6E35ECFF" wp14:editId="2C127461">
+            <wp:extent cx="5943600" cy="6670675"/>
+            <wp:effectExtent l="0" t="0" r="0" b="9525"/>
+            <wp:docPr id="5" name="Picture 5"/>
             <wp:cNvGraphicFramePr>
               <a:graphicFrameLocks xmlns:a="http://schemas.openxmlformats.org/drawingml/2006/main" noChangeAspect="1"/>
             </wp:cNvGraphicFramePr>
@@ -1139,10 +1125,8 @@
               <a:graphicData uri="http://schemas.openxmlformats.org/drawingml/2006/picture">
                 <pic:pic xmlns:pic="http://schemas.openxmlformats.org/drawingml/2006/picture">
                   <pic:nvPicPr>
-                    <pic:cNvPr id="0" name="Picture 8" descr="../../v2/labs/images/storage-create.png"/>
-                    <pic:cNvPicPr>
-                      <a:picLocks noChangeAspect="1" noChangeArrowheads="1"/>
-                    </pic:cNvPicPr>
+                    <pic:cNvPr id="5" name="storage-create.png"/>
+                    <pic:cNvPicPr/>
                   </pic:nvPicPr>
                   <pic:blipFill>
                     <a:blip r:embed="rId19">
@@ -1152,23 +1136,18 @@
                         </a:ext>
                       </a:extLst>
                     </a:blip>
-                    <a:srcRect/>
                     <a:stretch>
                       <a:fillRect/>
                     </a:stretch>
                   </pic:blipFill>
-                  <pic:spPr bwMode="auto">
+                  <pic:spPr>
                     <a:xfrm>
                       <a:off x="0" y="0"/>
-                      <a:ext cx="5938520" cy="6673850"/>
+                      <a:ext cx="5943600" cy="6670675"/>
                     </a:xfrm>
                     <a:prstGeom prst="rect">
                       <a:avLst/>
                     </a:prstGeom>
-                    <a:noFill/>
-                    <a:ln>
-                      <a:noFill/>
-                    </a:ln>
                   </pic:spPr>
                 </pic:pic>
               </a:graphicData>
@@ -1202,10 +1181,10 @@
         </w:rPr>
         <w:lastRenderedPageBreak/>
         <w:drawing>
-          <wp:inline distT="0" distB="0" distL="0" distR="0" wp14:anchorId="102239C1" wp14:editId="3CC3F45E">
-            <wp:extent cx="5938520" cy="4655820"/>
-            <wp:effectExtent l="0" t="0" r="5080" b="0"/>
-            <wp:docPr id="9" name="Picture 9" descr="../../v2/labs/images/storage-list.png"/>
+          <wp:inline distT="0" distB="0" distL="0" distR="0" wp14:anchorId="7766132C" wp14:editId="54BFE3D3">
+            <wp:extent cx="5943600" cy="4658360"/>
+            <wp:effectExtent l="0" t="0" r="0" b="0"/>
+            <wp:docPr id="6" name="Picture 6"/>
             <wp:cNvGraphicFramePr>
               <a:graphicFrameLocks xmlns:a="http://schemas.openxmlformats.org/drawingml/2006/main" noChangeAspect="1"/>
             </wp:cNvGraphicFramePr>
@@ -1213,10 +1192,8 @@
               <a:graphicData uri="http://schemas.openxmlformats.org/drawingml/2006/picture">
                 <pic:pic xmlns:pic="http://schemas.openxmlformats.org/drawingml/2006/picture">
                   <pic:nvPicPr>
-                    <pic:cNvPr id="0" name="Picture 9" descr="../../v2/labs/images/storage-list.png"/>
-                    <pic:cNvPicPr>
-                      <a:picLocks noChangeAspect="1" noChangeArrowheads="1"/>
-                    </pic:cNvPicPr>
+                    <pic:cNvPr id="6" name="storage-list.png"/>
+                    <pic:cNvPicPr/>
                   </pic:nvPicPr>
                   <pic:blipFill>
                     <a:blip r:embed="rId20">
@@ -1226,23 +1203,18 @@
                         </a:ext>
                       </a:extLst>
                     </a:blip>
-                    <a:srcRect/>
                     <a:stretch>
                       <a:fillRect/>
                     </a:stretch>
                   </pic:blipFill>
-                  <pic:spPr bwMode="auto">
+                  <pic:spPr>
                     <a:xfrm>
                       <a:off x="0" y="0"/>
-                      <a:ext cx="5938520" cy="4655820"/>
+                      <a:ext cx="5943600" cy="4658360"/>
                     </a:xfrm>
                     <a:prstGeom prst="rect">
                       <a:avLst/>
                     </a:prstGeom>
-                    <a:noFill/>
-                    <a:ln>
-                      <a:noFill/>
-                    </a:ln>
                   </pic:spPr>
                 </pic:pic>
               </a:graphicData>
@@ -1287,6 +1259,7 @@
       <w:pPr>
         <w:spacing w:before="220"/>
       </w:pPr>
+      <w:bookmarkStart w:id="0" w:name="_GoBack"/>
       <w:r>
         <w:rPr>
           <w:noProof/>
@@ -1294,10 +1267,10 @@
         </w:rPr>
         <w:lastRenderedPageBreak/>
         <w:drawing>
-          <wp:inline distT="0" distB="0" distL="0" distR="0" wp14:anchorId="1BA36939" wp14:editId="3F068B2B">
-            <wp:extent cx="5938520" cy="4655820"/>
-            <wp:effectExtent l="0" t="0" r="5080" b="0"/>
-            <wp:docPr id="10" name="Picture 10" descr="../../v2/labs/images/storage-overview.png"/>
+          <wp:inline distT="0" distB="0" distL="0" distR="0" wp14:anchorId="0D3EA5C9" wp14:editId="7EB5961C">
+            <wp:extent cx="5943600" cy="4658360"/>
+            <wp:effectExtent l="0" t="0" r="0" b="0"/>
+            <wp:docPr id="12" name="Picture 12"/>
             <wp:cNvGraphicFramePr>
               <a:graphicFrameLocks xmlns:a="http://schemas.openxmlformats.org/drawingml/2006/main" noChangeAspect="1"/>
             </wp:cNvGraphicFramePr>
@@ -1305,10 +1278,8 @@
               <a:graphicData uri="http://schemas.openxmlformats.org/drawingml/2006/picture">
                 <pic:pic xmlns:pic="http://schemas.openxmlformats.org/drawingml/2006/picture">
                   <pic:nvPicPr>
-                    <pic:cNvPr id="0" name="Picture 10" descr="../../v2/labs/images/storage-overview.png"/>
-                    <pic:cNvPicPr>
-                      <a:picLocks noChangeAspect="1" noChangeArrowheads="1"/>
-                    </pic:cNvPicPr>
+                    <pic:cNvPr id="12" name="storage-overview.png"/>
+                    <pic:cNvPicPr/>
                   </pic:nvPicPr>
                   <pic:blipFill>
                     <a:blip r:embed="rId21">
@@ -1318,23 +1289,18 @@
                         </a:ext>
                       </a:extLst>
                     </a:blip>
-                    <a:srcRect/>
                     <a:stretch>
                       <a:fillRect/>
                     </a:stretch>
                   </pic:blipFill>
-                  <pic:spPr bwMode="auto">
+                  <pic:spPr>
                     <a:xfrm>
                       <a:off x="0" y="0"/>
-                      <a:ext cx="5938520" cy="4655820"/>
+                      <a:ext cx="5943600" cy="4658360"/>
                     </a:xfrm>
                     <a:prstGeom prst="rect">
                       <a:avLst/>
                     </a:prstGeom>
-                    <a:noFill/>
-                    <a:ln>
-                      <a:noFill/>
-                    </a:ln>
                   </pic:spPr>
                 </pic:pic>
               </a:graphicData>
@@ -1342,6 +1308,7 @@
           </wp:inline>
         </w:drawing>
       </w:r>
+      <w:bookmarkEnd w:id="0"/>
     </w:p>
     <w:p>
       <w:pPr>
@@ -1371,10 +1338,10 @@
         </w:rPr>
         <w:lastRenderedPageBreak/>
         <w:drawing>
-          <wp:inline distT="0" distB="0" distL="0" distR="0" wp14:anchorId="76EF5AFE" wp14:editId="1E2F7DB2">
-            <wp:extent cx="5938520" cy="4655820"/>
-            <wp:effectExtent l="0" t="0" r="5080" b="0"/>
-            <wp:docPr id="11" name="Picture 11" descr="../../v2/labs/images/storage-keys.png"/>
+          <wp:inline distT="0" distB="0" distL="0" distR="0" wp14:anchorId="64E08DB9" wp14:editId="1BAF8E2E">
+            <wp:extent cx="5943600" cy="4658360"/>
+            <wp:effectExtent l="0" t="0" r="0" b="0"/>
+            <wp:docPr id="7" name="Picture 7"/>
             <wp:cNvGraphicFramePr>
               <a:graphicFrameLocks xmlns:a="http://schemas.openxmlformats.org/drawingml/2006/main" noChangeAspect="1"/>
             </wp:cNvGraphicFramePr>
@@ -1382,10 +1349,8 @@
               <a:graphicData uri="http://schemas.openxmlformats.org/drawingml/2006/picture">
                 <pic:pic xmlns:pic="http://schemas.openxmlformats.org/drawingml/2006/picture">
                   <pic:nvPicPr>
-                    <pic:cNvPr id="0" name="Picture 11" descr="../../v2/labs/images/storage-keys.png"/>
-                    <pic:cNvPicPr>
-                      <a:picLocks noChangeAspect="1" noChangeArrowheads="1"/>
-                    </pic:cNvPicPr>
+                    <pic:cNvPr id="7" name="storage-keys.png"/>
+                    <pic:cNvPicPr/>
                   </pic:nvPicPr>
                   <pic:blipFill>
                     <a:blip r:embed="rId22">
@@ -1395,23 +1360,18 @@
                         </a:ext>
                       </a:extLst>
                     </a:blip>
-                    <a:srcRect/>
                     <a:stretch>
                       <a:fillRect/>
                     </a:stretch>
                   </pic:blipFill>
-                  <pic:spPr bwMode="auto">
+                  <pic:spPr>
                     <a:xfrm>
                       <a:off x="0" y="0"/>
-                      <a:ext cx="5938520" cy="4655820"/>
+                      <a:ext cx="5943600" cy="4658360"/>
                     </a:xfrm>
                     <a:prstGeom prst="rect">
                       <a:avLst/>
                     </a:prstGeom>
-                    <a:noFill/>
-                    <a:ln>
-                      <a:noFill/>
-                    </a:ln>
                   </pic:spPr>
                 </pic:pic>
               </a:graphicData>
@@ -3192,7 +3152,88 @@
         <w:ind w:left="360"/>
       </w:pPr>
       <w:r>
+        <w:t xml:space="preserve">      })</w:t>
+      </w:r>
+    </w:p>
+    <w:p>
+      <w:pPr>
+        <w:pStyle w:val="Code"/>
+        <w:ind w:left="360"/>
+      </w:pPr>
+      <w:r>
+        <w:t xml:space="preserve">  })</w:t>
+      </w:r>
+    </w:p>
+    <w:p>
+      <w:pPr>
+        <w:pStyle w:val="Code"/>
+        <w:ind w:left="360"/>
+      </w:pPr>
+      <w:r>
         <w:lastRenderedPageBreak/>
+        <w:t xml:space="preserve">  it('checks an removed object', function(done){</w:t>
+      </w:r>
+    </w:p>
+    <w:p>
+      <w:pPr>
+        <w:pStyle w:val="Code"/>
+        <w:ind w:left="360"/>
+      </w:pPr>
+      <w:r>
+        <w:t xml:space="preserve">    superagent.get(`${baseUrl}/posts/`)</w:t>
+      </w:r>
+    </w:p>
+    <w:p>
+      <w:pPr>
+        <w:pStyle w:val="Code"/>
+        <w:ind w:left="360"/>
+      </w:pPr>
+      <w:r>
+        <w:t xml:space="preserve">      .end(function(e, res){</w:t>
+      </w:r>
+    </w:p>
+    <w:p>
+      <w:pPr>
+        <w:pStyle w:val="Code"/>
+        <w:ind w:left="360"/>
+      </w:pPr>
+      <w:r>
+        <w:t xml:space="preserve">        // console.log(res.body)</w:t>
+      </w:r>
+    </w:p>
+    <w:p>
+      <w:pPr>
+        <w:pStyle w:val="Code"/>
+        <w:ind w:left="360"/>
+      </w:pPr>
+      <w:r>
+        <w:t xml:space="preserve">        expect(e).to.eql(null)</w:t>
+      </w:r>
+    </w:p>
+    <w:p>
+      <w:pPr>
+        <w:pStyle w:val="Code"/>
+        <w:ind w:left="360"/>
+      </w:pPr>
+      <w:r>
+        <w:t xml:space="preserve">        expect(res.body.map(function (item){return item.RowKey._})).to.not.be(id)</w:t>
+      </w:r>
+    </w:p>
+    <w:p>
+      <w:pPr>
+        <w:pStyle w:val="Code"/>
+        <w:ind w:left="360"/>
+      </w:pPr>
+      <w:r>
+        <w:t xml:space="preserve">        done()</w:t>
+      </w:r>
+    </w:p>
+    <w:p>
+      <w:pPr>
+        <w:pStyle w:val="Code"/>
+        <w:ind w:left="360"/>
+      </w:pPr>
+      <w:r>
         <w:t xml:space="preserve">      })</w:t>
       </w:r>
     </w:p>
@@ -3211,70 +3252,560 @@
         <w:ind w:left="360"/>
       </w:pPr>
       <w:r>
-        <w:t xml:space="preserve">  it('checks an removed object', function(done){</w:t>
-      </w:r>
-    </w:p>
-    <w:p>
-      <w:pPr>
-        <w:pStyle w:val="Code"/>
-        <w:ind w:left="360"/>
-      </w:pPr>
-      <w:r>
-        <w:t xml:space="preserve">    superagent.get(`${baseUrl}/posts/`)</w:t>
-      </w:r>
-    </w:p>
-    <w:p>
-      <w:pPr>
-        <w:pStyle w:val="Code"/>
-        <w:ind w:left="360"/>
-      </w:pPr>
-      <w:r>
-        <w:t xml:space="preserve">      .end(function(e, res){</w:t>
-      </w:r>
-    </w:p>
-    <w:p>
-      <w:pPr>
-        <w:pStyle w:val="Code"/>
-        <w:ind w:left="360"/>
-      </w:pPr>
-      <w:r>
-        <w:t xml:space="preserve">        // console.log(res.body)</w:t>
-      </w:r>
-    </w:p>
-    <w:p>
-      <w:pPr>
-        <w:pStyle w:val="Code"/>
-        <w:ind w:left="360"/>
-      </w:pPr>
-      <w:r>
-        <w:t xml:space="preserve">        expect(e).to.eql(null)</w:t>
-      </w:r>
-    </w:p>
-    <w:p>
-      <w:pPr>
-        <w:pStyle w:val="Code"/>
-        <w:ind w:left="360"/>
-      </w:pPr>
-      <w:r>
-        <w:t xml:space="preserve">        expect(res.body.map(function (item){return item.RowKey._})).to.not.be(id)</w:t>
-      </w:r>
-    </w:p>
-    <w:p>
-      <w:pPr>
-        <w:pStyle w:val="Code"/>
-        <w:ind w:left="360"/>
-      </w:pPr>
-      <w:r>
-        <w:t xml:space="preserve">        done()</w:t>
-      </w:r>
-    </w:p>
-    <w:p>
-      <w:pPr>
-        <w:pStyle w:val="Code"/>
-        <w:ind w:left="360"/>
-      </w:pPr>
-      <w:r>
-        <w:t xml:space="preserve">      })</w:t>
+        <w:t>})</w:t>
+      </w:r>
+    </w:p>
+    <w:p>
+      <w:pPr>
+        <w:pStyle w:val="Code"/>
+        <w:ind w:left="360"/>
+      </w:pPr>
+      <w:r>
+        <w:t>after(()=&gt;{</w:t>
+      </w:r>
+    </w:p>
+    <w:p>
+      <w:pPr>
+        <w:pStyle w:val="Code"/>
+        <w:ind w:left="360"/>
+      </w:pPr>
+      <w:r>
+        <w:t xml:space="preserve">  process.exit()</w:t>
+      </w:r>
+    </w:p>
+    <w:p>
+      <w:pPr>
+        <w:pStyle w:val="Code"/>
+        <w:ind w:left="360"/>
+      </w:pPr>
+      <w:r>
+        <w:t>})</w:t>
+      </w:r>
+    </w:p>
+    <w:p>
+      <w:pPr>
+        <w:spacing w:before="220"/>
+      </w:pPr>
+      <w:r>
+        <w:t>Because we have not yet implemented the features our test code is testing,</w:t>
+      </w:r>
+      <w:r>
+        <w:t xml:space="preserve"> running the tests now will most likely yield an error. We should add Azure to our server next.</w:t>
+      </w:r>
+    </w:p>
+    <w:p>
+      <w:pPr>
+        <w:spacing w:before="220"/>
+        <w:rPr>
+          <w:b/>
+        </w:rPr>
+      </w:pPr>
+      <w:r>
+        <w:rPr>
+          <w:b/>
+        </w:rPr>
+        <w:t>Implementing REST API with Azure Table</w:t>
+      </w:r>
+    </w:p>
+    <w:p>
+      <w:pPr>
+        <w:spacing w:before="220"/>
+      </w:pPr>
+      <w:r>
+        <w:t>Building upon the lab with in-memo</w:t>
+      </w:r>
+      <w:r>
+        <w:t xml:space="preserve">ry storage REST API, we are </w:t>
+      </w:r>
+      <w:r>
+        <w:t xml:space="preserve">going to start with this skeleton code </w:t>
+      </w:r>
+      <w:r>
+        <w:t xml:space="preserve">in </w:t>
+      </w:r>
+      <w:r>
+        <w:rPr>
+          <w:rFonts w:ascii="Courier" w:hAnsi="Courier"/>
+        </w:rPr>
+        <w:t>app.js</w:t>
+      </w:r>
+      <w:r>
+        <w:t>, filling in implementation details in the subsequent steps.</w:t>
+      </w:r>
+    </w:p>
+    <w:p>
+      <w:pPr>
+        <w:pStyle w:val="Code"/>
+        <w:ind w:left="360"/>
+      </w:pPr>
+      <w:r>
+        <w:t>var express = require('express'),</w:t>
+      </w:r>
+    </w:p>
+    <w:p>
+      <w:pPr>
+        <w:pStyle w:val="Code"/>
+        <w:ind w:left="360"/>
+      </w:pPr>
+      <w:r>
+        <w:t xml:space="preserve">  bodyParser = require('body-parser'),</w:t>
+      </w:r>
+    </w:p>
+    <w:p>
+      <w:pPr>
+        <w:pStyle w:val="Code"/>
+        <w:ind w:left="360"/>
+      </w:pPr>
+      <w:r>
+        <w:t xml:space="preserve">  logger = require('morgan'),</w:t>
+      </w:r>
+    </w:p>
+    <w:p>
+      <w:pPr>
+        <w:pStyle w:val="Code"/>
+        <w:ind w:left="360"/>
+      </w:pPr>
+      <w:r>
+        <w:t xml:space="preserve">  crypto = require('crypto')</w:t>
+      </w:r>
+    </w:p>
+    <w:p>
+      <w:pPr>
+        <w:pStyle w:val="Code"/>
+        <w:ind w:left="360"/>
+      </w:pPr>
+    </w:p>
+    <w:p>
+      <w:pPr>
+        <w:pStyle w:val="Code"/>
+        <w:ind w:left="360"/>
+      </w:pPr>
+      <w:r>
+        <w:t>//let posts = require('./posts.json')</w:t>
+      </w:r>
+    </w:p>
+    <w:p>
+      <w:pPr>
+        <w:pStyle w:val="Code"/>
+        <w:ind w:left="360"/>
+      </w:pPr>
+      <w:r>
+        <w:t>let tableName = 'microblogdev'</w:t>
+      </w:r>
+    </w:p>
+    <w:p>
+      <w:pPr>
+        <w:pStyle w:val="Code"/>
+        <w:ind w:left="360"/>
+      </w:pPr>
+      <w:r>
+        <w:t>let partitionKey = 'postsPartitionA'</w:t>
+      </w:r>
+    </w:p>
+    <w:p>
+      <w:pPr>
+        <w:pStyle w:val="Code"/>
+        <w:ind w:left="360"/>
+      </w:pPr>
+    </w:p>
+    <w:p>
+      <w:pPr>
+        <w:pStyle w:val="Code"/>
+        <w:ind w:left="360"/>
+      </w:pPr>
+      <w:r>
+        <w:t>var azure = require('azure-storage')</w:t>
+      </w:r>
+    </w:p>
+    <w:p>
+      <w:pPr>
+        <w:pStyle w:val="Code"/>
+        <w:ind w:left="360"/>
+      </w:pPr>
+      <w:r>
+        <w:t>var tableSvc = azure.createTableService()</w:t>
+      </w:r>
+    </w:p>
+    <w:p>
+      <w:pPr>
+        <w:pStyle w:val="Code"/>
+        <w:ind w:left="360"/>
+      </w:pPr>
+      <w:r>
+        <w:t>tableSvc.createTableIfNotExists(tableName, function(error, result, response){</w:t>
+      </w:r>
+    </w:p>
+    <w:p>
+      <w:pPr>
+        <w:pStyle w:val="Code"/>
+        <w:ind w:left="360"/>
+      </w:pPr>
+      <w:r>
+        <w:t xml:space="preserve">    // Error handling</w:t>
+      </w:r>
+    </w:p>
+    <w:p>
+      <w:pPr>
+        <w:pStyle w:val="Code"/>
+        <w:ind w:left="360"/>
+      </w:pPr>
+      <w:r>
+        <w:t>})</w:t>
+      </w:r>
+    </w:p>
+    <w:p>
+      <w:pPr>
+        <w:pStyle w:val="Code"/>
+        <w:ind w:left="360"/>
+      </w:pPr>
+      <w:r>
+        <w:t>var entGen = azure.TableUtilities.entityGenerator</w:t>
+      </w:r>
+    </w:p>
+    <w:p>
+      <w:pPr>
+        <w:pStyle w:val="Code"/>
+        <w:ind w:left="360"/>
+      </w:pPr>
+    </w:p>
+    <w:p>
+      <w:pPr>
+        <w:pStyle w:val="Code"/>
+        <w:ind w:left="360"/>
+      </w:pPr>
+      <w:r>
+        <w:t>var app = express()</w:t>
+      </w:r>
+    </w:p>
+    <w:p>
+      <w:pPr>
+        <w:pStyle w:val="Code"/>
+        <w:ind w:left="360"/>
+      </w:pPr>
+      <w:r>
+        <w:t>app.use(bodyParser.json())</w:t>
+      </w:r>
+    </w:p>
+    <w:p>
+      <w:pPr>
+        <w:pStyle w:val="Code"/>
+        <w:ind w:left="360"/>
+      </w:pPr>
+      <w:r>
+        <w:t>app.use(bodyParser.urlencoded({extended: true}))</w:t>
+      </w:r>
+    </w:p>
+    <w:p>
+      <w:pPr>
+        <w:pStyle w:val="Code"/>
+        <w:ind w:left="360"/>
+      </w:pPr>
+      <w:r>
+        <w:t>app.use(logger('dev'))</w:t>
+      </w:r>
+    </w:p>
+    <w:p>
+      <w:pPr>
+        <w:pStyle w:val="Code"/>
+        <w:ind w:left="360"/>
+      </w:pPr>
+    </w:p>
+    <w:p>
+      <w:pPr>
+        <w:pStyle w:val="Code"/>
+        <w:ind w:left="360"/>
+      </w:pPr>
+      <w:r>
+        <w:t>app.get('/', function(req, res, next) {</w:t>
+      </w:r>
+    </w:p>
+    <w:p>
+      <w:pPr>
+        <w:pStyle w:val="Code"/>
+        <w:ind w:left="360"/>
+      </w:pPr>
+      <w:r>
+        <w:t xml:space="preserve">  res.send('please select a collection, e.g., /posts')</w:t>
+      </w:r>
+    </w:p>
+    <w:p>
+      <w:pPr>
+        <w:pStyle w:val="Code"/>
+        <w:ind w:left="360"/>
+      </w:pPr>
+      <w:r>
+        <w:t>})</w:t>
+      </w:r>
+    </w:p>
+    <w:p>
+      <w:pPr>
+        <w:pStyle w:val="Code"/>
+        <w:ind w:left="360"/>
+      </w:pPr>
+    </w:p>
+    <w:p>
+      <w:pPr>
+        <w:pStyle w:val="Code"/>
+        <w:ind w:left="360"/>
+      </w:pPr>
+      <w:r>
+        <w:t>app.get('/api/posts', function(req, res, next) {</w:t>
+      </w:r>
+    </w:p>
+    <w:p>
+      <w:pPr>
+        <w:pStyle w:val="Code"/>
+        <w:ind w:left="360"/>
+      </w:pPr>
+      <w:r>
+        <w:t xml:space="preserve">    // Query Azure and send back the list of posts</w:t>
+      </w:r>
+    </w:p>
+    <w:p>
+      <w:pPr>
+        <w:pStyle w:val="Code"/>
+        <w:ind w:left="360"/>
+      </w:pPr>
+      <w:r>
+        <w:t>})</w:t>
+      </w:r>
+    </w:p>
+    <w:p>
+      <w:pPr>
+        <w:pStyle w:val="Code"/>
+        <w:ind w:left="360"/>
+      </w:pPr>
+    </w:p>
+    <w:p>
+      <w:pPr>
+        <w:pStyle w:val="Code"/>
+        <w:ind w:left="360"/>
+      </w:pPr>
+      <w:r>
+        <w:t>app.post('/api/posts', function(req, res, next) {</w:t>
+      </w:r>
+    </w:p>
+    <w:p>
+      <w:pPr>
+        <w:pStyle w:val="Code"/>
+        <w:ind w:left="360"/>
+      </w:pPr>
+      <w:r>
+        <w:t xml:space="preserve">    // Create an object from JSON payload, insert into Azure Table and send back the results</w:t>
+      </w:r>
+    </w:p>
+    <w:p>
+      <w:pPr>
+        <w:pStyle w:val="Code"/>
+        <w:ind w:left="360"/>
+      </w:pPr>
+      <w:r>
+        <w:t>})</w:t>
+      </w:r>
+    </w:p>
+    <w:p>
+      <w:pPr>
+        <w:pStyle w:val="Code"/>
+        <w:ind w:left="360"/>
+      </w:pPr>
+    </w:p>
+    <w:p>
+      <w:pPr>
+        <w:pStyle w:val="Code"/>
+        <w:ind w:left="360"/>
+      </w:pPr>
+      <w:r>
+        <w:t>app.get('/api/posts/:id', function(req, res, next) {</w:t>
+      </w:r>
+    </w:p>
+    <w:p>
+      <w:pPr>
+        <w:pStyle w:val="Code"/>
+        <w:ind w:left="360"/>
+      </w:pPr>
+      <w:r>
+        <w:t xml:space="preserve">  tableSvc.retrieveEntity(tableName,</w:t>
+      </w:r>
+    </w:p>
+    <w:p>
+      <w:pPr>
+        <w:pStyle w:val="Code"/>
+        <w:ind w:left="360"/>
+      </w:pPr>
+      <w:r>
+        <w:t xml:space="preserve">    partitionKey,</w:t>
+      </w:r>
+    </w:p>
+    <w:p>
+      <w:pPr>
+        <w:pStyle w:val="Code"/>
+        <w:ind w:left="360"/>
+      </w:pPr>
+      <w:r>
+        <w:t xml:space="preserve">    req.params.id,</w:t>
+      </w:r>
+    </w:p>
+    <w:p>
+      <w:pPr>
+        <w:pStyle w:val="Code"/>
+        <w:ind w:left="360"/>
+      </w:pPr>
+      <w:r>
+        <w:t xml:space="preserve">    function(error, result, response){</w:t>
+      </w:r>
+    </w:p>
+    <w:p>
+      <w:pPr>
+        <w:pStyle w:val="Code"/>
+        <w:ind w:left="360"/>
+      </w:pPr>
+      <w:r>
+        <w:lastRenderedPageBreak/>
+        <w:t xml:space="preserve">      if (error) return next(error)</w:t>
+      </w:r>
+    </w:p>
+    <w:p>
+      <w:pPr>
+        <w:pStyle w:val="Code"/>
+        <w:ind w:left="360"/>
+      </w:pPr>
+      <w:r>
+        <w:t xml:space="preserve">      // result contains the entity</w:t>
+      </w:r>
+    </w:p>
+    <w:p>
+      <w:pPr>
+        <w:pStyle w:val="Code"/>
+        <w:ind w:left="360"/>
+      </w:pPr>
+      <w:r>
+        <w:t xml:space="preserve">      res.send(result)</w:t>
+      </w:r>
+    </w:p>
+    <w:p>
+      <w:pPr>
+        <w:pStyle w:val="Code"/>
+        <w:ind w:left="360"/>
+      </w:pPr>
+      <w:r>
+        <w:t xml:space="preserve">    }</w:t>
+      </w:r>
+    </w:p>
+    <w:p>
+      <w:pPr>
+        <w:pStyle w:val="Code"/>
+        <w:ind w:left="360"/>
+      </w:pPr>
+      <w:r>
+        <w:t xml:space="preserve">  )</w:t>
+      </w:r>
+    </w:p>
+    <w:p>
+      <w:pPr>
+        <w:pStyle w:val="Code"/>
+        <w:ind w:left="360"/>
+      </w:pPr>
+      <w:r>
+        <w:t>})</w:t>
+      </w:r>
+    </w:p>
+    <w:p>
+      <w:pPr>
+        <w:pStyle w:val="Code"/>
+        <w:ind w:left="360"/>
+      </w:pPr>
+    </w:p>
+    <w:p>
+      <w:pPr>
+        <w:pStyle w:val="Code"/>
+        <w:ind w:left="360"/>
+      </w:pPr>
+      <w:r>
+        <w:t>app.put('/api/posts/:id', function(req, res, next) {</w:t>
+      </w:r>
+    </w:p>
+    <w:p>
+      <w:pPr>
+        <w:pStyle w:val="Code"/>
+        <w:ind w:left="360"/>
+      </w:pPr>
+      <w:r>
+        <w:t xml:space="preserve">  // Massage the incoming data and update the record in Azure Table, send back the results</w:t>
+      </w:r>
+    </w:p>
+    <w:p>
+      <w:pPr>
+        <w:pStyle w:val="Code"/>
+        <w:ind w:left="360"/>
+      </w:pPr>
+      <w:r>
+        <w:t>})</w:t>
+      </w:r>
+    </w:p>
+    <w:p>
+      <w:pPr>
+        <w:pStyle w:val="Code"/>
+        <w:ind w:left="360"/>
+      </w:pPr>
+    </w:p>
+    <w:p>
+      <w:pPr>
+        <w:pStyle w:val="Code"/>
+        <w:ind w:left="360"/>
+      </w:pPr>
+      <w:r>
+        <w:t>app.delete('/api/posts/:id', function(req, res, next) {</w:t>
+      </w:r>
+    </w:p>
+    <w:p>
+      <w:pPr>
+        <w:pStyle w:val="Code"/>
+        <w:ind w:left="360"/>
+      </w:pPr>
+      <w:r>
+        <w:t xml:space="preserve">    // Prepare the data and remove the object/entity from the Azure Table storage</w:t>
+      </w:r>
+    </w:p>
+    <w:p>
+      <w:pPr>
+        <w:pStyle w:val="Code"/>
+        <w:ind w:left="360"/>
+      </w:pPr>
+      <w:r>
+        <w:t>})</w:t>
+      </w:r>
+    </w:p>
+    <w:p>
+      <w:pPr>
+        <w:pStyle w:val="Code"/>
+        <w:ind w:left="360"/>
+      </w:pPr>
+    </w:p>
+    <w:p>
+      <w:pPr>
+        <w:pStyle w:val="Code"/>
+        <w:ind w:left="360"/>
+      </w:pPr>
+      <w:r>
+        <w:t>if (require.main === module) {</w:t>
+      </w:r>
+    </w:p>
+    <w:p>
+      <w:pPr>
+        <w:pStyle w:val="Code"/>
+        <w:ind w:left="360"/>
+      </w:pPr>
+      <w:r>
+        <w:t xml:space="preserve">  app.listen(3000, function(){</w:t>
+      </w:r>
+    </w:p>
+    <w:p>
+      <w:pPr>
+        <w:pStyle w:val="Code"/>
+        <w:ind w:left="360"/>
+      </w:pPr>
+      <w:r>
+        <w:t xml:space="preserve">    console.log('Express server listening on port 3000')</w:t>
       </w:r>
     </w:p>
     <w:p>
@@ -3292,34 +3823,25 @@
         <w:ind w:left="360"/>
       </w:pPr>
       <w:r>
-        <w:t>})</w:t>
-      </w:r>
-    </w:p>
-    <w:p>
-      <w:pPr>
-        <w:pStyle w:val="Code"/>
-        <w:ind w:left="360"/>
-      </w:pPr>
-      <w:r>
-        <w:t>after(()=&gt;{</w:t>
-      </w:r>
-    </w:p>
-    <w:p>
-      <w:pPr>
-        <w:pStyle w:val="Code"/>
-        <w:ind w:left="360"/>
-      </w:pPr>
-      <w:r>
-        <w:t xml:space="preserve">  process.exit()</w:t>
-      </w:r>
-    </w:p>
-    <w:p>
-      <w:pPr>
-        <w:pStyle w:val="Code"/>
-        <w:ind w:left="360"/>
-      </w:pPr>
-      <w:r>
-        <w:t>})</w:t>
+        <w:t>} else {</w:t>
+      </w:r>
+    </w:p>
+    <w:p>
+      <w:pPr>
+        <w:pStyle w:val="Code"/>
+        <w:ind w:left="360"/>
+      </w:pPr>
+      <w:r>
+        <w:t xml:space="preserve">  module.exports = app</w:t>
+      </w:r>
+    </w:p>
+    <w:p>
+      <w:pPr>
+        <w:pStyle w:val="Code"/>
+        <w:ind w:left="360"/>
+      </w:pPr>
+      <w:r>
+        <w:t>}</w:t>
       </w:r>
     </w:p>
     <w:p>
@@ -3327,24 +3849,43 @@
         <w:spacing w:before="220"/>
       </w:pPr>
       <w:r>
-        <w:t>Because we have not yet implemented the features our test code is testing,</w:t>
-      </w:r>
-      <w:r>
-        <w:t xml:space="preserve"> running the tests now will most likely yield an error. We should add Azure to our server next.</w:t>
+        <w:t>Phew. Are you ready for the full source code implementation? Let's do it!</w:t>
       </w:r>
     </w:p>
     <w:p>
       <w:pPr>
         <w:spacing w:before="220"/>
-        <w:rPr>
-          <w:b/>
-        </w:rPr>
-      </w:pPr>
-      <w:r>
-        <w:rPr>
-          <w:b/>
-        </w:rPr>
-        <w:t>Implementing REST API with Azure Table</w:t>
+      </w:pPr>
+      <w:r>
+        <w:t>I</w:t>
+      </w:r>
+      <w:r>
+        <w:t xml:space="preserve">mport </w:t>
+      </w:r>
+      <w:r>
+        <w:t>the</w:t>
+      </w:r>
+      <w:r>
+        <w:t xml:space="preserve"> </w:t>
+      </w:r>
+      <w:proofErr w:type="spellStart"/>
+      <w:r>
+        <w:t>npm</w:t>
+      </w:r>
+      <w:proofErr w:type="spellEnd"/>
+      <w:r>
+        <w:t xml:space="preserve"> modules we need</w:t>
+      </w:r>
+      <w:r>
+        <w:t xml:space="preserve">: express, body-parser, and </w:t>
+      </w:r>
+      <w:proofErr w:type="spellStart"/>
+      <w:r>
+        <w:t>morgan</w:t>
+      </w:r>
+      <w:proofErr w:type="spellEnd"/>
+      <w:r>
+        <w:t>.</w:t>
       </w:r>
     </w:p>
     <w:p>
@@ -3352,25 +3893,42 @@
         <w:spacing w:before="220"/>
       </w:pPr>
       <w:r>
-        <w:t>Building upon the lab with in-memo</w:t>
-      </w:r>
-      <w:r>
-        <w:t xml:space="preserve">ry storage REST API, we are </w:t>
-      </w:r>
-      <w:r>
-        <w:t xml:space="preserve">going to start with this skeleton code </w:t>
-      </w:r>
-      <w:r>
-        <w:t xml:space="preserve">in </w:t>
-      </w:r>
-      <w:r>
-        <w:rPr>
-          <w:rFonts w:ascii="Courier" w:hAnsi="Courier"/>
-        </w:rPr>
-        <w:t>app.js</w:t>
-      </w:r>
-      <w:r>
-        <w:t>, filling in implementation details in the subsequent steps.</w:t>
+        <w:rPr>
+          <w:rFonts w:ascii="Courier" w:hAnsi="Courier"/>
+        </w:rPr>
+        <w:t>crypto</w:t>
+      </w:r>
+      <w:r>
+        <w:t xml:space="preserve"> is not an </w:t>
+      </w:r>
+      <w:proofErr w:type="spellStart"/>
+      <w:r>
+        <w:t>npm</w:t>
+      </w:r>
+      <w:proofErr w:type="spellEnd"/>
+      <w:r>
+        <w:t xml:space="preserve"> module. It's a core module meaning </w:t>
+      </w:r>
+      <w:r>
+        <w:t>it is already installed as</w:t>
+      </w:r>
+      <w:r>
+        <w:t xml:space="preserve"> part of Node platform and it'll be available to us </w:t>
+      </w:r>
+      <w:r>
+        <w:t>to import</w:t>
+      </w:r>
+      <w:r>
+        <w:t xml:space="preserve">. We need </w:t>
+      </w:r>
+      <w:r>
+        <w:rPr>
+          <w:rFonts w:ascii="Courier" w:hAnsi="Courier"/>
+        </w:rPr>
+        <w:t>crypto</w:t>
+      </w:r>
+      <w:r>
+        <w:t xml:space="preserve"> to create unique IDs for the entities in the Azure Table.</w:t>
       </w:r>
     </w:p>
     <w:p>
@@ -3411,17 +3969,19 @@
     </w:p>
     <w:p>
       <w:pPr>
-        <w:pStyle w:val="Code"/>
-        <w:ind w:left="360"/>
-      </w:pPr>
-    </w:p>
-    <w:p>
-      <w:pPr>
-        <w:pStyle w:val="Code"/>
-        <w:ind w:left="360"/>
-      </w:pPr>
-      <w:r>
-        <w:t>//let posts = require('./posts.json')</w:t>
+        <w:spacing w:before="220"/>
+      </w:pPr>
+      <w:r>
+        <w:t>Set</w:t>
+      </w:r>
+      <w:r>
+        <w:t xml:space="preserve"> the</w:t>
+      </w:r>
+      <w:r>
+        <w:t xml:space="preserve"> name</w:t>
+      </w:r>
+      <w:r>
+        <w:t>s of the table and partition key. We will be using these for subsequent API queries to post and retrieve blog entries in the next steps.</w:t>
       </w:r>
     </w:p>
     <w:p>
@@ -3444,452 +4004,43 @@
     </w:p>
     <w:p>
       <w:pPr>
-        <w:pStyle w:val="Code"/>
-        <w:ind w:left="360"/>
-      </w:pPr>
-    </w:p>
-    <w:p>
-      <w:pPr>
-        <w:pStyle w:val="Code"/>
-        <w:ind w:left="360"/>
-      </w:pPr>
-      <w:r>
-        <w:t>var azure = require('azure-storage')</w:t>
-      </w:r>
-    </w:p>
-    <w:p>
-      <w:pPr>
-        <w:pStyle w:val="Code"/>
-        <w:ind w:left="360"/>
-      </w:pPr>
-      <w:r>
-        <w:t>var tableSvc = azure.createTableService()</w:t>
-      </w:r>
-    </w:p>
-    <w:p>
-      <w:pPr>
-        <w:pStyle w:val="Code"/>
-        <w:ind w:left="360"/>
-      </w:pPr>
-      <w:r>
-        <w:t>tableSvc.createTableIfNotExists(tableName, function(error, result, response){</w:t>
-      </w:r>
-    </w:p>
-    <w:p>
-      <w:pPr>
-        <w:pStyle w:val="Code"/>
-        <w:ind w:left="360"/>
-      </w:pPr>
-      <w:r>
-        <w:t xml:space="preserve">    // Error handling</w:t>
-      </w:r>
-    </w:p>
-    <w:p>
-      <w:pPr>
-        <w:pStyle w:val="Code"/>
-        <w:ind w:left="360"/>
-      </w:pPr>
-      <w:r>
-        <w:t>})</w:t>
-      </w:r>
-    </w:p>
-    <w:p>
-      <w:pPr>
-        <w:pStyle w:val="Code"/>
-        <w:ind w:left="360"/>
-      </w:pPr>
-      <w:r>
-        <w:t>var entGen = azure.TableUtilities.entityGenerator</w:t>
-      </w:r>
-    </w:p>
-    <w:p>
-      <w:pPr>
-        <w:pStyle w:val="Code"/>
-        <w:ind w:left="360"/>
-      </w:pPr>
-    </w:p>
-    <w:p>
-      <w:pPr>
-        <w:pStyle w:val="Code"/>
-        <w:ind w:left="360"/>
-      </w:pPr>
-      <w:r>
-        <w:t>var app = express()</w:t>
-      </w:r>
-    </w:p>
-    <w:p>
-      <w:pPr>
-        <w:pStyle w:val="Code"/>
-        <w:ind w:left="360"/>
-      </w:pPr>
-      <w:r>
-        <w:t>app.use(bodyParser.json())</w:t>
-      </w:r>
-    </w:p>
-    <w:p>
-      <w:pPr>
-        <w:pStyle w:val="Code"/>
-        <w:ind w:left="360"/>
-      </w:pPr>
-      <w:r>
-        <w:t>app.use(bodyParser.urlencoded({extended: true}))</w:t>
-      </w:r>
-    </w:p>
-    <w:p>
-      <w:pPr>
-        <w:pStyle w:val="Code"/>
-        <w:ind w:left="360"/>
-      </w:pPr>
-      <w:r>
-        <w:t>app.use(logger('dev'))</w:t>
-      </w:r>
-    </w:p>
-    <w:p>
-      <w:pPr>
-        <w:pStyle w:val="Code"/>
-        <w:ind w:left="360"/>
-      </w:pPr>
-    </w:p>
-    <w:p>
-      <w:pPr>
-        <w:pStyle w:val="Code"/>
-        <w:ind w:left="360"/>
-      </w:pPr>
-      <w:r>
-        <w:t>app.get('/', function(req, res, next) {</w:t>
-      </w:r>
-    </w:p>
-    <w:p>
-      <w:pPr>
-        <w:pStyle w:val="Code"/>
-        <w:ind w:left="360"/>
-      </w:pPr>
-      <w:r>
-        <w:t xml:space="preserve">  res.send('please select a collection, e.g., /posts')</w:t>
-      </w:r>
-    </w:p>
-    <w:p>
-      <w:pPr>
-        <w:pStyle w:val="Code"/>
-        <w:ind w:left="360"/>
-      </w:pPr>
-      <w:r>
-        <w:t>})</w:t>
-      </w:r>
-    </w:p>
-    <w:p>
-      <w:pPr>
-        <w:pStyle w:val="Code"/>
-        <w:ind w:left="360"/>
-      </w:pPr>
-    </w:p>
-    <w:p>
-      <w:pPr>
-        <w:pStyle w:val="Code"/>
-        <w:ind w:left="360"/>
-      </w:pPr>
-      <w:r>
-        <w:t>app.get('/api/posts', function(req, res, next) {</w:t>
-      </w:r>
-    </w:p>
-    <w:p>
-      <w:pPr>
-        <w:pStyle w:val="Code"/>
-        <w:ind w:left="360"/>
-      </w:pPr>
-      <w:r>
-        <w:t xml:space="preserve">    // Query Azure and send back the list of posts</w:t>
-      </w:r>
-    </w:p>
-    <w:p>
-      <w:pPr>
-        <w:pStyle w:val="Code"/>
-        <w:ind w:left="360"/>
-      </w:pPr>
-      <w:r>
-        <w:t>})</w:t>
-      </w:r>
-    </w:p>
-    <w:p>
-      <w:pPr>
-        <w:pStyle w:val="Code"/>
-        <w:ind w:left="360"/>
-      </w:pPr>
-    </w:p>
-    <w:p>
-      <w:pPr>
-        <w:pStyle w:val="Code"/>
-        <w:ind w:left="360"/>
-      </w:pPr>
-      <w:r>
-        <w:t>app.post('/api/posts', function(req, res, next) {</w:t>
-      </w:r>
-    </w:p>
-    <w:p>
-      <w:pPr>
-        <w:pStyle w:val="Code"/>
-        <w:ind w:left="360"/>
-      </w:pPr>
-      <w:r>
-        <w:t xml:space="preserve">    // Create an object from JSON payload, insert into Azure Table and send back the results</w:t>
-      </w:r>
-    </w:p>
-    <w:p>
-      <w:pPr>
-        <w:pStyle w:val="Code"/>
-        <w:ind w:left="360"/>
-      </w:pPr>
-      <w:r>
-        <w:t>})</w:t>
-      </w:r>
-    </w:p>
-    <w:p>
-      <w:pPr>
-        <w:pStyle w:val="Code"/>
-        <w:ind w:left="360"/>
-      </w:pPr>
-    </w:p>
-    <w:p>
-      <w:pPr>
-        <w:pStyle w:val="Code"/>
-        <w:ind w:left="360"/>
-      </w:pPr>
-      <w:r>
-        <w:lastRenderedPageBreak/>
-        <w:t>app.get('/api/posts/:id', function(req, res, next) {</w:t>
-      </w:r>
-    </w:p>
-    <w:p>
-      <w:pPr>
-        <w:pStyle w:val="Code"/>
-        <w:ind w:left="360"/>
-      </w:pPr>
-      <w:r>
-        <w:t xml:space="preserve">  tableSvc.retrieveEntity(tableName,</w:t>
-      </w:r>
-    </w:p>
-    <w:p>
-      <w:pPr>
-        <w:pStyle w:val="Code"/>
-        <w:ind w:left="360"/>
-      </w:pPr>
-      <w:r>
-        <w:t xml:space="preserve">    partitionKey,</w:t>
-      </w:r>
-    </w:p>
-    <w:p>
-      <w:pPr>
-        <w:pStyle w:val="Code"/>
-        <w:ind w:left="360"/>
-      </w:pPr>
-      <w:r>
-        <w:t xml:space="preserve">    req.params.id,</w:t>
-      </w:r>
-    </w:p>
-    <w:p>
-      <w:pPr>
-        <w:pStyle w:val="Code"/>
-        <w:ind w:left="360"/>
-      </w:pPr>
-      <w:r>
-        <w:t xml:space="preserve">    function(error, result, response){</w:t>
-      </w:r>
-    </w:p>
-    <w:p>
-      <w:pPr>
-        <w:pStyle w:val="Code"/>
-        <w:ind w:left="360"/>
-      </w:pPr>
-      <w:r>
-        <w:t xml:space="preserve">      if (error) return next(error)</w:t>
-      </w:r>
-    </w:p>
-    <w:p>
-      <w:pPr>
-        <w:pStyle w:val="Code"/>
-        <w:ind w:left="360"/>
-      </w:pPr>
-      <w:r>
-        <w:t xml:space="preserve">      // result contains the entity</w:t>
-      </w:r>
-    </w:p>
-    <w:p>
-      <w:pPr>
-        <w:pStyle w:val="Code"/>
-        <w:ind w:left="360"/>
-      </w:pPr>
-      <w:r>
-        <w:t xml:space="preserve">      res.send(result)</w:t>
-      </w:r>
-    </w:p>
-    <w:p>
-      <w:pPr>
-        <w:pStyle w:val="Code"/>
-        <w:ind w:left="360"/>
-      </w:pPr>
-      <w:r>
-        <w:t xml:space="preserve">    }</w:t>
-      </w:r>
-    </w:p>
-    <w:p>
-      <w:pPr>
-        <w:pStyle w:val="Code"/>
-        <w:ind w:left="360"/>
-      </w:pPr>
-      <w:r>
-        <w:t xml:space="preserve">  )</w:t>
-      </w:r>
-    </w:p>
-    <w:p>
-      <w:pPr>
-        <w:pStyle w:val="Code"/>
-        <w:ind w:left="360"/>
-      </w:pPr>
-      <w:r>
-        <w:t>})</w:t>
-      </w:r>
-    </w:p>
-    <w:p>
-      <w:pPr>
-        <w:pStyle w:val="Code"/>
-        <w:ind w:left="360"/>
-      </w:pPr>
-    </w:p>
-    <w:p>
-      <w:pPr>
-        <w:pStyle w:val="Code"/>
-        <w:ind w:left="360"/>
-      </w:pPr>
-      <w:r>
-        <w:t>app.put('/api/posts/:id', function(req, res, next) {</w:t>
-      </w:r>
-    </w:p>
-    <w:p>
-      <w:pPr>
-        <w:pStyle w:val="Code"/>
-        <w:ind w:left="360"/>
-      </w:pPr>
-      <w:r>
-        <w:t xml:space="preserve">  // Massage the incoming data and update the record in Azure Table, send back the results</w:t>
-      </w:r>
-    </w:p>
-    <w:p>
-      <w:pPr>
-        <w:pStyle w:val="Code"/>
-        <w:ind w:left="360"/>
-      </w:pPr>
-      <w:r>
-        <w:t>})</w:t>
-      </w:r>
-    </w:p>
-    <w:p>
-      <w:pPr>
-        <w:pStyle w:val="Code"/>
-        <w:ind w:left="360"/>
-      </w:pPr>
-    </w:p>
-    <w:p>
-      <w:pPr>
-        <w:pStyle w:val="Code"/>
-        <w:ind w:left="360"/>
-      </w:pPr>
-      <w:r>
-        <w:t>app.delete('/api/posts/:id', function(req, res, next) {</w:t>
-      </w:r>
-    </w:p>
-    <w:p>
-      <w:pPr>
-        <w:pStyle w:val="Code"/>
-        <w:ind w:left="360"/>
-      </w:pPr>
-      <w:r>
-        <w:t xml:space="preserve">    // Prepare the data and remove the object/entity from the Azure Table storage</w:t>
-      </w:r>
-    </w:p>
-    <w:p>
-      <w:pPr>
-        <w:pStyle w:val="Code"/>
-        <w:ind w:left="360"/>
-      </w:pPr>
-      <w:r>
-        <w:t>})</w:t>
-      </w:r>
-    </w:p>
-    <w:p>
-      <w:pPr>
-        <w:pStyle w:val="Code"/>
-        <w:ind w:left="360"/>
-      </w:pPr>
-    </w:p>
-    <w:p>
-      <w:pPr>
-        <w:pStyle w:val="Code"/>
-        <w:ind w:left="360"/>
-      </w:pPr>
-      <w:r>
-        <w:t>if (require.main === module) {</w:t>
-      </w:r>
-    </w:p>
-    <w:p>
-      <w:pPr>
-        <w:pStyle w:val="Code"/>
-        <w:ind w:left="360"/>
-      </w:pPr>
-      <w:r>
-        <w:t xml:space="preserve">  app.listen(3000, function(){</w:t>
-      </w:r>
-    </w:p>
-    <w:p>
-      <w:pPr>
-        <w:pStyle w:val="Code"/>
-        <w:ind w:left="360"/>
-      </w:pPr>
-      <w:r>
-        <w:t xml:space="preserve">    console.log('Express server listening on port 3000')</w:t>
-      </w:r>
-    </w:p>
-    <w:p>
-      <w:pPr>
-        <w:pStyle w:val="Code"/>
-        <w:ind w:left="360"/>
-      </w:pPr>
-      <w:r>
-        <w:t xml:space="preserve">  })</w:t>
-      </w:r>
-    </w:p>
-    <w:p>
-      <w:pPr>
-        <w:pStyle w:val="Code"/>
-        <w:ind w:left="360"/>
-      </w:pPr>
-      <w:r>
-        <w:t>} else {</w:t>
-      </w:r>
-    </w:p>
-    <w:p>
-      <w:pPr>
-        <w:pStyle w:val="Code"/>
-        <w:ind w:left="360"/>
-      </w:pPr>
-      <w:r>
-        <w:t xml:space="preserve">  module.exports = app</w:t>
-      </w:r>
-    </w:p>
-    <w:p>
-      <w:pPr>
-        <w:pStyle w:val="Code"/>
-        <w:ind w:left="360"/>
-      </w:pPr>
-      <w:r>
-        <w:t>}</w:t>
-      </w:r>
-    </w:p>
-    <w:p>
-      <w:pPr>
         <w:spacing w:before="220"/>
       </w:pPr>
       <w:r>
-        <w:t>Phew. Are you ready for the full source code implementation? Let's do it!</w:t>
+        <w:t>I</w:t>
+      </w:r>
+      <w:r>
+        <w:t xml:space="preserve">mport the </w:t>
+      </w:r>
+      <w:r>
+        <w:rPr>
+          <w:rFonts w:ascii="Courier" w:hAnsi="Courier"/>
+        </w:rPr>
+        <w:t>azure-storage</w:t>
+      </w:r>
+      <w:r>
+        <w:t xml:space="preserve"> library which will allow us to connect to remote Azure storage,</w:t>
+      </w:r>
+      <w:r>
+        <w:t xml:space="preserve"> execute</w:t>
+      </w:r>
+      <w:r>
+        <w:t xml:space="preserve"> queries to fetch and update data.</w:t>
+      </w:r>
+    </w:p>
+    <w:p>
+      <w:pPr>
+        <w:pStyle w:val="Code"/>
+        <w:ind w:left="360"/>
+      </w:pPr>
+      <w:r>
+        <w:t>var azure = require('azure-storage</w:t>
+      </w:r>
+      <w:r>
+        <w:t>3`</w:t>
+      </w:r>
+      <w:r>
+        <w:t>')</w:t>
       </w:r>
     </w:p>
     <w:p>
@@ -3897,198 +4048,6 @@
         <w:spacing w:before="220"/>
       </w:pPr>
       <w:r>
-        <w:t>I</w:t>
-      </w:r>
-      <w:r>
-        <w:t xml:space="preserve">mport </w:t>
-      </w:r>
-      <w:r>
-        <w:t>the</w:t>
-      </w:r>
-      <w:r>
-        <w:t xml:space="preserve"> </w:t>
-      </w:r>
-      <w:proofErr w:type="spellStart"/>
-      <w:r>
-        <w:t>npm</w:t>
-      </w:r>
-      <w:proofErr w:type="spellEnd"/>
-      <w:r>
-        <w:t xml:space="preserve"> modules we need</w:t>
-      </w:r>
-      <w:r>
-        <w:t xml:space="preserve">: express, body-parser, and </w:t>
-      </w:r>
-      <w:proofErr w:type="spellStart"/>
-      <w:r>
-        <w:t>morgan</w:t>
-      </w:r>
-      <w:proofErr w:type="spellEnd"/>
-      <w:r>
-        <w:t>.</w:t>
-      </w:r>
-    </w:p>
-    <w:p>
-      <w:pPr>
-        <w:spacing w:before="220"/>
-      </w:pPr>
-      <w:r>
-        <w:rPr>
-          <w:rFonts w:ascii="Courier" w:hAnsi="Courier"/>
-        </w:rPr>
-        <w:t>crypto</w:t>
-      </w:r>
-      <w:r>
-        <w:t xml:space="preserve"> is not an </w:t>
-      </w:r>
-      <w:proofErr w:type="spellStart"/>
-      <w:r>
-        <w:t>npm</w:t>
-      </w:r>
-      <w:proofErr w:type="spellEnd"/>
-      <w:r>
-        <w:t xml:space="preserve"> module. It's a core module meaning </w:t>
-      </w:r>
-      <w:r>
-        <w:t>it is already installed as</w:t>
-      </w:r>
-      <w:r>
-        <w:t xml:space="preserve"> part of Node platform and it'll be available to us </w:t>
-      </w:r>
-      <w:r>
-        <w:t>to import</w:t>
-      </w:r>
-      <w:r>
-        <w:t xml:space="preserve">. We need </w:t>
-      </w:r>
-      <w:r>
-        <w:rPr>
-          <w:rFonts w:ascii="Courier" w:hAnsi="Courier"/>
-        </w:rPr>
-        <w:t>crypto</w:t>
-      </w:r>
-      <w:r>
-        <w:t xml:space="preserve"> to create unique IDs for the entities in the Azure Table.</w:t>
-      </w:r>
-    </w:p>
-    <w:p>
-      <w:pPr>
-        <w:pStyle w:val="Code"/>
-        <w:ind w:left="360"/>
-      </w:pPr>
-      <w:r>
-        <w:t>var express = require('express'),</w:t>
-      </w:r>
-    </w:p>
-    <w:p>
-      <w:pPr>
-        <w:pStyle w:val="Code"/>
-        <w:ind w:left="360"/>
-      </w:pPr>
-      <w:r>
-        <w:t xml:space="preserve">  bodyParser = require('body-parser'),</w:t>
-      </w:r>
-    </w:p>
-    <w:p>
-      <w:pPr>
-        <w:pStyle w:val="Code"/>
-        <w:ind w:left="360"/>
-      </w:pPr>
-      <w:r>
-        <w:t xml:space="preserve">  logger = require('morgan'),</w:t>
-      </w:r>
-    </w:p>
-    <w:p>
-      <w:pPr>
-        <w:pStyle w:val="Code"/>
-        <w:ind w:left="360"/>
-      </w:pPr>
-      <w:r>
-        <w:t xml:space="preserve">  crypto = require('crypto')</w:t>
-      </w:r>
-    </w:p>
-    <w:p>
-      <w:pPr>
-        <w:spacing w:before="220"/>
-      </w:pPr>
-      <w:r>
-        <w:t>Set</w:t>
-      </w:r>
-      <w:r>
-        <w:t xml:space="preserve"> the</w:t>
-      </w:r>
-      <w:r>
-        <w:t xml:space="preserve"> name</w:t>
-      </w:r>
-      <w:r>
-        <w:t>s of the table and partition key. We will be using these for subsequent API queries to post and retrieve blog entries in the next steps.</w:t>
-      </w:r>
-    </w:p>
-    <w:p>
-      <w:pPr>
-        <w:pStyle w:val="Code"/>
-        <w:ind w:left="360"/>
-      </w:pPr>
-      <w:r>
-        <w:t>let tableName = 'microblogdev'</w:t>
-      </w:r>
-    </w:p>
-    <w:p>
-      <w:pPr>
-        <w:pStyle w:val="Code"/>
-        <w:ind w:left="360"/>
-      </w:pPr>
-      <w:r>
-        <w:t>let partitionKey = 'postsPartitionA'</w:t>
-      </w:r>
-    </w:p>
-    <w:p>
-      <w:pPr>
-        <w:spacing w:before="220"/>
-      </w:pPr>
-      <w:r>
-        <w:t>I</w:t>
-      </w:r>
-      <w:r>
-        <w:t xml:space="preserve">mport the </w:t>
-      </w:r>
-      <w:r>
-        <w:rPr>
-          <w:rFonts w:ascii="Courier" w:hAnsi="Courier"/>
-        </w:rPr>
-        <w:t>azure-storage</w:t>
-      </w:r>
-      <w:r>
-        <w:t xml:space="preserve"> library which will allow us to connect to remote Azure storage,</w:t>
-      </w:r>
-      <w:r>
-        <w:t xml:space="preserve"> execute</w:t>
-      </w:r>
-      <w:r>
-        <w:t xml:space="preserve"> queries to fetch and update data.</w:t>
-      </w:r>
-    </w:p>
-    <w:p>
-      <w:pPr>
-        <w:pStyle w:val="Code"/>
-        <w:ind w:left="360"/>
-      </w:pPr>
-      <w:r>
-        <w:t>var azure = require('azure-storage</w:t>
-      </w:r>
-      <w:r>
-        <w:t>3`</w:t>
-      </w:r>
-      <w:r>
-        <w:t>')</w:t>
-      </w:r>
-    </w:p>
-    <w:p>
-      <w:pPr>
-        <w:spacing w:before="220"/>
-      </w:pPr>
-      <w:r>
-        <w:lastRenderedPageBreak/>
         <w:t>B</w:t>
       </w:r>
       <w:r>
@@ -4134,7 +4093,11 @@
       </w:r>
       <w:proofErr w:type="spellEnd"/>
       <w:r>
-        <w:t xml:space="preserve"> which </w:t>
+        <w:t xml:space="preserve"> </w:t>
+      </w:r>
+      <w:r>
+        <w:lastRenderedPageBreak/>
+        <w:t xml:space="preserve">which </w:t>
       </w:r>
       <w:r>
         <w:t xml:space="preserve">as </w:t>
@@ -4556,24 +4519,24 @@
         <w:ind w:left="360"/>
       </w:pPr>
       <w:r>
+        <w:t xml:space="preserve">  })</w:t>
+      </w:r>
+    </w:p>
+    <w:p>
+      <w:pPr>
+        <w:pStyle w:val="Code"/>
+        <w:ind w:left="360"/>
+      </w:pPr>
+      <w:r>
+        <w:t>})</w:t>
+      </w:r>
+    </w:p>
+    <w:p>
+      <w:pPr>
+        <w:spacing w:before="220"/>
+      </w:pPr>
+      <w:r>
         <w:lastRenderedPageBreak/>
-        <w:t xml:space="preserve">  })</w:t>
-      </w:r>
-    </w:p>
-    <w:p>
-      <w:pPr>
-        <w:pStyle w:val="Code"/>
-        <w:ind w:left="360"/>
-      </w:pPr>
-      <w:r>
-        <w:t>})</w:t>
-      </w:r>
-    </w:p>
-    <w:p>
-      <w:pPr>
-        <w:spacing w:before="220"/>
-      </w:pPr>
-      <w:r>
         <w:t xml:space="preserve">Next, </w:t>
       </w:r>
       <w:r>
@@ -5004,7 +4967,217 @@
         <w:ind w:left="360"/>
       </w:pPr>
       <w:r>
+        <w:t>})</w:t>
+      </w:r>
+    </w:p>
+    <w:p>
+      <w:pPr>
+        <w:spacing w:before="220"/>
+      </w:pPr>
+      <w:r>
+        <w:t xml:space="preserve">For the next route (update post), we check for the presence of </w:t>
+      </w:r>
+      <w:r>
+        <w:rPr>
+          <w:rFonts w:ascii="Courier" w:hAnsi="Courier"/>
+        </w:rPr>
+        <w:t>author</w:t>
+      </w:r>
+      <w:r>
+        <w:t xml:space="preserve"> or </w:t>
+      </w:r>
+      <w:r>
+        <w:rPr>
+          <w:rFonts w:ascii="Courier" w:hAnsi="Courier"/>
+        </w:rPr>
+        <w:t>text</w:t>
+      </w:r>
+      <w:r>
+        <w:t xml:space="preserve"> fields and form the object </w:t>
+      </w:r>
+      <w:proofErr w:type="spellStart"/>
+      <w:r>
+        <w:rPr>
+          <w:rFonts w:ascii="Courier" w:hAnsi="Courier"/>
+        </w:rPr>
+        <w:t>updatedPost</w:t>
+      </w:r>
+      <w:proofErr w:type="spellEnd"/>
+      <w:r>
+        <w:t xml:space="preserve"> accordingly. We use </w:t>
+      </w:r>
+      <w:proofErr w:type="spellStart"/>
+      <w:r>
+        <w:rPr>
+          <w:rFonts w:ascii="Courier" w:hAnsi="Courier"/>
+        </w:rPr>
+        <w:t>updatedPost</w:t>
+      </w:r>
+      <w:proofErr w:type="spellEnd"/>
+      <w:r>
+        <w:t xml:space="preserve"> in </w:t>
+      </w:r>
+      <w:proofErr w:type="spellStart"/>
+      <w:r>
+        <w:rPr>
+          <w:rFonts w:ascii="Courier" w:hAnsi="Courier"/>
+        </w:rPr>
+        <w:t>replaceEntity</w:t>
+      </w:r>
+      <w:proofErr w:type="spellEnd"/>
+      <w:r>
+        <w:t xml:space="preserve"> which takes table </w:t>
+      </w:r>
+      <w:r>
         <w:lastRenderedPageBreak/>
+        <w:t xml:space="preserve">name and the data as arguments. The partition key must be part of the </w:t>
+      </w:r>
+      <w:proofErr w:type="spellStart"/>
+      <w:r>
+        <w:rPr>
+          <w:rFonts w:ascii="Courier" w:hAnsi="Courier"/>
+        </w:rPr>
+        <w:t>updatedPost</w:t>
+      </w:r>
+      <w:proofErr w:type="spellEnd"/>
+      <w:r>
+        <w:t xml:space="preserve"> so </w:t>
+      </w:r>
+      <w:proofErr w:type="spellStart"/>
+      <w:r>
+        <w:rPr>
+          <w:rFonts w:ascii="Courier" w:hAnsi="Courier"/>
+        </w:rPr>
+        <w:t>tableSvc</w:t>
+      </w:r>
+      <w:proofErr w:type="spellEnd"/>
+      <w:r>
+        <w:t xml:space="preserve"> could find the entity.</w:t>
+      </w:r>
+    </w:p>
+    <w:p>
+      <w:pPr>
+        <w:pStyle w:val="Code"/>
+        <w:ind w:left="360"/>
+      </w:pPr>
+      <w:r>
+        <w:t>app.put('/api/posts/:id', function(req, res, next) {</w:t>
+      </w:r>
+    </w:p>
+    <w:p>
+      <w:pPr>
+        <w:pStyle w:val="Code"/>
+        <w:ind w:left="360"/>
+      </w:pPr>
+      <w:r>
+        <w:t xml:space="preserve">  let updatedPost = {}</w:t>
+      </w:r>
+    </w:p>
+    <w:p>
+      <w:pPr>
+        <w:pStyle w:val="Code"/>
+        <w:ind w:left="360"/>
+      </w:pPr>
+      <w:r>
+        <w:t xml:space="preserve">  if (req.body.author)</w:t>
+      </w:r>
+    </w:p>
+    <w:p>
+      <w:pPr>
+        <w:pStyle w:val="Code"/>
+        <w:ind w:left="360"/>
+      </w:pPr>
+      <w:r>
+        <w:t xml:space="preserve">    updatedPost.author = {'_': req.body.author}</w:t>
+      </w:r>
+    </w:p>
+    <w:p>
+      <w:pPr>
+        <w:pStyle w:val="Code"/>
+        <w:ind w:left="360"/>
+      </w:pPr>
+      <w:r>
+        <w:t xml:space="preserve">  if (req.body.text)</w:t>
+      </w:r>
+    </w:p>
+    <w:p>
+      <w:pPr>
+        <w:pStyle w:val="Code"/>
+        <w:ind w:left="360"/>
+      </w:pPr>
+      <w:r>
+        <w:t xml:space="preserve">    updatedPost.text = {'_': req.body.text}</w:t>
+      </w:r>
+    </w:p>
+    <w:p>
+      <w:pPr>
+        <w:pStyle w:val="Code"/>
+        <w:ind w:left="360"/>
+      </w:pPr>
+      <w:r>
+        <w:t xml:space="preserve">  updatedPost.PartitionKey = {'_': partitionKey}</w:t>
+      </w:r>
+    </w:p>
+    <w:p>
+      <w:pPr>
+        <w:pStyle w:val="Code"/>
+        <w:ind w:left="360"/>
+      </w:pPr>
+      <w:r>
+        <w:t xml:space="preserve">  updatedPost.RowKey = {'_': req.params.id}</w:t>
+      </w:r>
+    </w:p>
+    <w:p>
+      <w:pPr>
+        <w:pStyle w:val="Code"/>
+        <w:ind w:left="360"/>
+      </w:pPr>
+      <w:r>
+        <w:t xml:space="preserve">  tableSvc.replaceEntity(tableName, updatedPost, function(error, result, response){</w:t>
+      </w:r>
+    </w:p>
+    <w:p>
+      <w:pPr>
+        <w:pStyle w:val="Code"/>
+        <w:ind w:left="360"/>
+      </w:pPr>
+      <w:r>
+        <w:t xml:space="preserve">    if (error) return next(error)</w:t>
+      </w:r>
+    </w:p>
+    <w:p>
+      <w:pPr>
+        <w:pStyle w:val="Code"/>
+        <w:ind w:left="360"/>
+      </w:pPr>
+      <w:r>
+        <w:t xml:space="preserve">    // Entity updated</w:t>
+      </w:r>
+    </w:p>
+    <w:p>
+      <w:pPr>
+        <w:pStyle w:val="Code"/>
+        <w:ind w:left="360"/>
+      </w:pPr>
+      <w:r>
+        <w:t xml:space="preserve">    res.send({msg:'success'})</w:t>
+      </w:r>
+    </w:p>
+    <w:p>
+      <w:pPr>
+        <w:pStyle w:val="Code"/>
+        <w:ind w:left="360"/>
+      </w:pPr>
+      <w:r>
+        <w:t xml:space="preserve">  })</w:t>
+      </w:r>
+    </w:p>
+    <w:p>
+      <w:pPr>
+        <w:pStyle w:val="Code"/>
+        <w:ind w:left="360"/>
+      </w:pPr>
+      <w:r>
         <w:t>})</w:t>
       </w:r>
     </w:p>
@@ -5013,161 +5186,103 @@
         <w:spacing w:before="220"/>
       </w:pPr>
       <w:r>
-        <w:t xml:space="preserve">For the next route (update post), we check for the presence of </w:t>
-      </w:r>
-      <w:r>
-        <w:rPr>
-          <w:rFonts w:ascii="Courier" w:hAnsi="Courier"/>
-        </w:rPr>
-        <w:t>author</w:t>
-      </w:r>
-      <w:r>
-        <w:t xml:space="preserve"> or </w:t>
-      </w:r>
-      <w:r>
-        <w:rPr>
-          <w:rFonts w:ascii="Courier" w:hAnsi="Courier"/>
-        </w:rPr>
-        <w:t>text</w:t>
-      </w:r>
-      <w:r>
-        <w:t xml:space="preserve"> fields and form the object </w:t>
+        <w:t>We</w:t>
+      </w:r>
+      <w:r>
+        <w:t xml:space="preserve"> need to be able to remove the posts in our microblog. Hence, the DELETE /</w:t>
       </w:r>
       <w:proofErr w:type="spellStart"/>
       <w:r>
-        <w:rPr>
-          <w:rFonts w:ascii="Courier" w:hAnsi="Courier"/>
-        </w:rPr>
-        <w:t>updatedPost</w:t>
+        <w:t>api</w:t>
       </w:r>
       <w:proofErr w:type="spellEnd"/>
       <w:r>
-        <w:t xml:space="preserve"> accordingly. We use </w:t>
+        <w:t xml:space="preserve">/posts route which uses partition key and row key (entity key) to remove the entity in a table. </w:t>
       </w:r>
       <w:proofErr w:type="spellStart"/>
       <w:r>
         <w:rPr>
           <w:rFonts w:ascii="Courier" w:hAnsi="Courier"/>
         </w:rPr>
-        <w:t>updatedPost</w:t>
+        <w:t>deleteEntity</w:t>
       </w:r>
       <w:proofErr w:type="spellEnd"/>
       <w:r>
-        <w:t xml:space="preserve"> in </w:t>
-      </w:r>
-      <w:proofErr w:type="spellStart"/>
-      <w:r>
-        <w:rPr>
-          <w:rFonts w:ascii="Courier" w:hAnsi="Courier"/>
-        </w:rPr>
-        <w:t>replaceEntity</w:t>
-      </w:r>
-      <w:proofErr w:type="spellEnd"/>
-      <w:r>
-        <w:t xml:space="preserve"> which takes table name and the data as arguments. The partition key must be part of the </w:t>
-      </w:r>
-      <w:proofErr w:type="spellStart"/>
-      <w:r>
-        <w:rPr>
-          <w:rFonts w:ascii="Courier" w:hAnsi="Courier"/>
-        </w:rPr>
-        <w:t>updatedPost</w:t>
-      </w:r>
-      <w:proofErr w:type="spellEnd"/>
-      <w:r>
-        <w:t xml:space="preserve"> so </w:t>
-      </w:r>
-      <w:proofErr w:type="spellStart"/>
-      <w:r>
-        <w:rPr>
-          <w:rFonts w:ascii="Courier" w:hAnsi="Courier"/>
-        </w:rPr>
-        <w:t>tableSvc</w:t>
-      </w:r>
-      <w:proofErr w:type="spellEnd"/>
-      <w:r>
-        <w:t xml:space="preserve"> could find the entity.</w:t>
-      </w:r>
-    </w:p>
-    <w:p>
-      <w:pPr>
-        <w:pStyle w:val="Code"/>
-        <w:ind w:left="360"/>
-      </w:pPr>
-      <w:r>
-        <w:t>app.put('/api/posts/:id', function(req, res, next) {</w:t>
-      </w:r>
-    </w:p>
-    <w:p>
-      <w:pPr>
-        <w:pStyle w:val="Code"/>
-        <w:ind w:left="360"/>
-      </w:pPr>
-      <w:r>
-        <w:t xml:space="preserve">  let updatedPost = {}</w:t>
-      </w:r>
-    </w:p>
-    <w:p>
-      <w:pPr>
-        <w:pStyle w:val="Code"/>
-        <w:ind w:left="360"/>
-      </w:pPr>
-      <w:r>
-        <w:t xml:space="preserve">  if (req.body.author)</w:t>
-      </w:r>
-    </w:p>
-    <w:p>
-      <w:pPr>
-        <w:pStyle w:val="Code"/>
-        <w:ind w:left="360"/>
-      </w:pPr>
-      <w:r>
-        <w:t xml:space="preserve">    updatedPost.author = {'_': req.body.author}</w:t>
-      </w:r>
-    </w:p>
-    <w:p>
-      <w:pPr>
-        <w:pStyle w:val="Code"/>
-        <w:ind w:left="360"/>
-      </w:pPr>
-      <w:r>
-        <w:t xml:space="preserve">  if (req.body.text)</w:t>
-      </w:r>
-    </w:p>
-    <w:p>
-      <w:pPr>
-        <w:pStyle w:val="Code"/>
-        <w:ind w:left="360"/>
-      </w:pPr>
-      <w:r>
-        <w:t xml:space="preserve">    updatedPost.text = {'_': req.body.text}</w:t>
-      </w:r>
-    </w:p>
-    <w:p>
-      <w:pPr>
-        <w:pStyle w:val="Code"/>
-        <w:ind w:left="360"/>
-      </w:pPr>
-      <w:r>
-        <w:t xml:space="preserve">  updatedPost.PartitionKey = {'_': partitionKey}</w:t>
-      </w:r>
-    </w:p>
-    <w:p>
-      <w:pPr>
-        <w:pStyle w:val="Code"/>
-        <w:ind w:left="360"/>
-      </w:pPr>
-      <w:r>
-        <w:t xml:space="preserve">  updatedPost.RowKey = {'_': req.params.id}</w:t>
-      </w:r>
-    </w:p>
-    <w:p>
-      <w:pPr>
-        <w:pStyle w:val="Code"/>
-        <w:ind w:left="360"/>
-      </w:pPr>
-      <w:r>
-        <w:t xml:space="preserve">  tableSvc.replaceEntity(tableName, updatedPost, function(error, result, response){</w:t>
+        <w:t xml:space="preserve"> uses table name along with the post object which has partition and entity keys. We get the URL </w:t>
+      </w:r>
+      <w:proofErr w:type="gramStart"/>
+      <w:r>
+        <w:t xml:space="preserve">parameter </w:t>
+      </w:r>
+      <w:r>
+        <w:rPr>
+          <w:rFonts w:ascii="Courier" w:hAnsi="Courier"/>
+        </w:rPr>
+        <w:t>:id</w:t>
+      </w:r>
+      <w:proofErr w:type="gramEnd"/>
+      <w:r>
+        <w:t xml:space="preserve"> from </w:t>
+      </w:r>
+      <w:r>
+        <w:rPr>
+          <w:rFonts w:ascii="Courier" w:hAnsi="Courier"/>
+        </w:rPr>
+        <w:t>req.params.id</w:t>
+      </w:r>
+      <w:r>
+        <w:t xml:space="preserve">. </w:t>
+      </w:r>
+      <w:r>
+        <w:t>W</w:t>
+      </w:r>
+      <w:r>
+        <w:t>e send a success message if there were no errors.</w:t>
+      </w:r>
+    </w:p>
+    <w:p>
+      <w:pPr>
+        <w:pStyle w:val="Code"/>
+        <w:ind w:left="360"/>
+      </w:pPr>
+      <w:r>
+        <w:t>app.delete('/api/posts/:id', function(req, res, next) {</w:t>
+      </w:r>
+    </w:p>
+    <w:p>
+      <w:pPr>
+        <w:pStyle w:val="Code"/>
+        <w:ind w:left="360"/>
+      </w:pPr>
+      <w:r>
+        <w:t xml:space="preserve">  let post = {}</w:t>
+      </w:r>
+    </w:p>
+    <w:p>
+      <w:pPr>
+        <w:pStyle w:val="Code"/>
+        <w:ind w:left="360"/>
+      </w:pPr>
+      <w:r>
+        <w:t xml:space="preserve">  post.PartitionKey = {'_': partitionKey}</w:t>
+      </w:r>
+    </w:p>
+    <w:p>
+      <w:pPr>
+        <w:pStyle w:val="Code"/>
+        <w:ind w:left="360"/>
+      </w:pPr>
+      <w:r>
+        <w:t xml:space="preserve">  post.RowKey = {'_': req.params.id}</w:t>
+      </w:r>
+    </w:p>
+    <w:p>
+      <w:pPr>
+        <w:pStyle w:val="Code"/>
+        <w:ind w:left="360"/>
+      </w:pPr>
+      <w:r>
+        <w:t xml:space="preserve">  tableSvc.deleteEntity(tableName, post, function(error, response){</w:t>
       </w:r>
     </w:p>
     <w:p>
@@ -5185,16 +5300,16 @@
         <w:ind w:left="360"/>
       </w:pPr>
       <w:r>
-        <w:t xml:space="preserve">    // Entity updated</w:t>
-      </w:r>
-    </w:p>
-    <w:p>
-      <w:pPr>
-        <w:pStyle w:val="Code"/>
-        <w:ind w:left="360"/>
-      </w:pPr>
-      <w:r>
-        <w:t xml:space="preserve">    res.send({msg:'success'})</w:t>
+        <w:t xml:space="preserve">    // Entity deleted</w:t>
+      </w:r>
+    </w:p>
+    <w:p>
+      <w:pPr>
+        <w:pStyle w:val="Code"/>
+        <w:ind w:left="360"/>
+      </w:pPr>
+      <w:r>
+        <w:t xml:space="preserve">    res.send({msg: 'success'})</w:t>
       </w:r>
     </w:p>
     <w:p>
@@ -5220,130 +5335,76 @@
         <w:spacing w:before="220"/>
       </w:pPr>
       <w:r>
-        <w:t>We</w:t>
-      </w:r>
-      <w:r>
-        <w:t xml:space="preserve"> need to be able to remove the posts in our microblog. Hence, the DELETE /</w:t>
-      </w:r>
-      <w:proofErr w:type="spellStart"/>
-      <w:r>
-        <w:t>api</w:t>
-      </w:r>
-      <w:proofErr w:type="spellEnd"/>
-      <w:r>
-        <w:t xml:space="preserve">/posts route which uses partition key and row key (entity key) to remove the entity in a table. </w:t>
-      </w:r>
-      <w:proofErr w:type="spellStart"/>
-      <w:r>
-        <w:rPr>
-          <w:rFonts w:ascii="Courier" w:hAnsi="Courier"/>
-        </w:rPr>
-        <w:t>deleteEntity</w:t>
-      </w:r>
-      <w:proofErr w:type="spellEnd"/>
-      <w:r>
-        <w:t xml:space="preserve"> uses table name along with the post object which has partition and entity keys. We get the URL </w:t>
-      </w:r>
-      <w:proofErr w:type="gramStart"/>
-      <w:r>
-        <w:t xml:space="preserve">parameter </w:t>
-      </w:r>
-      <w:r>
-        <w:rPr>
-          <w:rFonts w:ascii="Courier" w:hAnsi="Courier"/>
-        </w:rPr>
-        <w:t>:id</w:t>
-      </w:r>
-      <w:proofErr w:type="gramEnd"/>
-      <w:r>
-        <w:t xml:space="preserve"> from </w:t>
-      </w:r>
-      <w:r>
-        <w:rPr>
-          <w:rFonts w:ascii="Courier" w:hAnsi="Courier"/>
-        </w:rPr>
-        <w:t>req.params.id</w:t>
-      </w:r>
-      <w:r>
-        <w:t xml:space="preserve">. </w:t>
-      </w:r>
-      <w:r>
-        <w:t>W</w:t>
-      </w:r>
-      <w:r>
-        <w:t>e send a success message if there were no errors.</w:t>
-      </w:r>
-    </w:p>
-    <w:p>
-      <w:pPr>
-        <w:pStyle w:val="Code"/>
-        <w:ind w:left="360"/>
-      </w:pPr>
-      <w:r>
-        <w:t>app.delete('/api/posts/:id', function(req, res, next) {</w:t>
-      </w:r>
-    </w:p>
-    <w:p>
-      <w:pPr>
-        <w:pStyle w:val="Code"/>
-        <w:ind w:left="360"/>
-      </w:pPr>
-      <w:r>
-        <w:t xml:space="preserve">  let post = {}</w:t>
-      </w:r>
-    </w:p>
-    <w:p>
-      <w:pPr>
-        <w:pStyle w:val="Code"/>
-        <w:ind w:left="360"/>
-      </w:pPr>
-      <w:r>
-        <w:t xml:space="preserve">  post.PartitionKey = {'_': partitionKey}</w:t>
-      </w:r>
-    </w:p>
-    <w:p>
-      <w:pPr>
-        <w:pStyle w:val="Code"/>
-        <w:ind w:left="360"/>
-      </w:pPr>
-      <w:r>
-        <w:t xml:space="preserve">  post.RowKey = {'_': req.params.id}</w:t>
-      </w:r>
-    </w:p>
-    <w:p>
-      <w:pPr>
-        <w:pStyle w:val="Code"/>
-        <w:ind w:left="360"/>
-      </w:pPr>
-      <w:r>
-        <w:t xml:space="preserve">  tableSvc.deleteEntity(tableName, post, function(error, response){</w:t>
-      </w:r>
-    </w:p>
-    <w:p>
-      <w:pPr>
-        <w:pStyle w:val="Code"/>
-        <w:ind w:left="360"/>
-      </w:pPr>
-      <w:r>
-        <w:t xml:space="preserve">    if (error) return next(error)</w:t>
-      </w:r>
-    </w:p>
-    <w:p>
-      <w:pPr>
-        <w:pStyle w:val="Code"/>
-        <w:ind w:left="360"/>
-      </w:pPr>
-      <w:r>
-        <w:t xml:space="preserve">    // Entity deleted</w:t>
-      </w:r>
-    </w:p>
-    <w:p>
-      <w:pPr>
-        <w:pStyle w:val="Code"/>
-        <w:ind w:left="360"/>
-      </w:pPr>
-      <w:r>
-        <w:t xml:space="preserve">    res.send({msg: 'success'})</w:t>
+        <w:t xml:space="preserve">The rest of the code is </w:t>
+      </w:r>
+      <w:r>
+        <w:t>copied</w:t>
+      </w:r>
+      <w:r>
+        <w:t xml:space="preserve"> from the previous lab. </w:t>
+      </w:r>
+      <w:r>
+        <w:t>It</w:t>
+      </w:r>
+      <w:r>
+        <w:t xml:space="preserve"> start</w:t>
+      </w:r>
+      <w:r>
+        <w:t>s</w:t>
+      </w:r>
+      <w:r>
+        <w:t xml:space="preserve"> up a server if this script was launched as a standalone Node program (</w:t>
+      </w:r>
+      <w:r>
+        <w:rPr>
+          <w:rFonts w:ascii="Courier" w:hAnsi="Courier"/>
+        </w:rPr>
+        <w:t>node app.js</w:t>
+      </w:r>
+      <w:r>
+        <w:t>), or exports the code if this script was imported (</w:t>
+      </w:r>
+      <w:r>
+        <w:rPr>
+          <w:rFonts w:ascii="Courier" w:hAnsi="Courier"/>
+        </w:rPr>
+        <w:t>require('./app.js')</w:t>
+      </w:r>
+      <w:r>
+        <w:rPr>
+          <w:rFonts w:ascii="Courier" w:hAnsi="Courier"/>
+        </w:rPr>
+        <w:t>)</w:t>
+      </w:r>
+      <w:r>
+        <w:t xml:space="preserve"> from another module such as test app.test.js.</w:t>
+      </w:r>
+    </w:p>
+    <w:p>
+      <w:pPr>
+        <w:pStyle w:val="Code"/>
+        <w:ind w:left="360"/>
+      </w:pPr>
+      <w:r>
+        <w:t>if (require.main === module) {</w:t>
+      </w:r>
+    </w:p>
+    <w:p>
+      <w:pPr>
+        <w:pStyle w:val="Code"/>
+        <w:ind w:left="360"/>
+      </w:pPr>
+      <w:r>
+        <w:t xml:space="preserve">  app.listen(3000, function(){</w:t>
+      </w:r>
+    </w:p>
+    <w:p>
+      <w:pPr>
+        <w:pStyle w:val="Code"/>
+        <w:ind w:left="360"/>
+      </w:pPr>
+      <w:r>
+        <w:t xml:space="preserve">    console.log('Express server listening on port 3000')</w:t>
       </w:r>
     </w:p>
     <w:p>
@@ -5361,7 +5422,25 @@
         <w:ind w:left="360"/>
       </w:pPr>
       <w:r>
-        <w:t>})</w:t>
+        <w:t>} else {</w:t>
+      </w:r>
+    </w:p>
+    <w:p>
+      <w:pPr>
+        <w:pStyle w:val="Code"/>
+        <w:ind w:left="360"/>
+      </w:pPr>
+      <w:r>
+        <w:t xml:space="preserve">  module.exports = app</w:t>
+      </w:r>
+    </w:p>
+    <w:p>
+      <w:pPr>
+        <w:pStyle w:val="Code"/>
+        <w:ind w:left="360"/>
+      </w:pPr>
+      <w:r>
+        <w:t>}</w:t>
       </w:r>
     </w:p>
     <w:p>
@@ -5369,120 +5448,6 @@
         <w:spacing w:before="220"/>
       </w:pPr>
       <w:r>
-        <w:t xml:space="preserve">The rest of the code is </w:t>
-      </w:r>
-      <w:r>
-        <w:t>copied</w:t>
-      </w:r>
-      <w:r>
-        <w:t xml:space="preserve"> from the previous lab. </w:t>
-      </w:r>
-      <w:r>
-        <w:t>It</w:t>
-      </w:r>
-      <w:r>
-        <w:t xml:space="preserve"> start</w:t>
-      </w:r>
-      <w:r>
-        <w:t>s</w:t>
-      </w:r>
-      <w:r>
-        <w:t xml:space="preserve"> up a server if this script was launched as a standalone Node program (</w:t>
-      </w:r>
-      <w:r>
-        <w:rPr>
-          <w:rFonts w:ascii="Courier" w:hAnsi="Courier"/>
-        </w:rPr>
-        <w:t>node app.js</w:t>
-      </w:r>
-      <w:r>
-        <w:t>), or exports the code if this script was imported (</w:t>
-      </w:r>
-      <w:r>
-        <w:rPr>
-          <w:rFonts w:ascii="Courier" w:hAnsi="Courier"/>
-        </w:rPr>
-        <w:t>require('./app.js')</w:t>
-      </w:r>
-      <w:r>
-        <w:rPr>
-          <w:rFonts w:ascii="Courier" w:hAnsi="Courier"/>
-        </w:rPr>
-        <w:t>)</w:t>
-      </w:r>
-      <w:r>
-        <w:t xml:space="preserve"> from another module such as test app.test.js.</w:t>
-      </w:r>
-    </w:p>
-    <w:p>
-      <w:pPr>
-        <w:pStyle w:val="Code"/>
-        <w:ind w:left="360"/>
-      </w:pPr>
-      <w:r>
-        <w:t>if (require.main === module) {</w:t>
-      </w:r>
-    </w:p>
-    <w:p>
-      <w:pPr>
-        <w:pStyle w:val="Code"/>
-        <w:ind w:left="360"/>
-      </w:pPr>
-      <w:r>
-        <w:t xml:space="preserve">  app.listen(3000, function(){</w:t>
-      </w:r>
-    </w:p>
-    <w:p>
-      <w:pPr>
-        <w:pStyle w:val="Code"/>
-        <w:ind w:left="360"/>
-      </w:pPr>
-      <w:r>
-        <w:t xml:space="preserve">    console.log('Express server listening on port 3000')</w:t>
-      </w:r>
-    </w:p>
-    <w:p>
-      <w:pPr>
-        <w:pStyle w:val="Code"/>
-        <w:ind w:left="360"/>
-      </w:pPr>
-      <w:r>
-        <w:t xml:space="preserve">  })</w:t>
-      </w:r>
-    </w:p>
-    <w:p>
-      <w:pPr>
-        <w:pStyle w:val="Code"/>
-        <w:ind w:left="360"/>
-      </w:pPr>
-      <w:r>
-        <w:t>} else {</w:t>
-      </w:r>
-    </w:p>
-    <w:p>
-      <w:pPr>
-        <w:pStyle w:val="Code"/>
-        <w:ind w:left="360"/>
-      </w:pPr>
-      <w:r>
-        <w:t xml:space="preserve">  module.exports = app</w:t>
-      </w:r>
-    </w:p>
-    <w:p>
-      <w:pPr>
-        <w:pStyle w:val="Code"/>
-        <w:ind w:left="360"/>
-      </w:pPr>
-      <w:r>
-        <w:t>}</w:t>
-      </w:r>
-    </w:p>
-    <w:p>
-      <w:pPr>
-        <w:spacing w:before="220"/>
-      </w:pPr>
-      <w:r>
-        <w:lastRenderedPageBreak/>
         <w:t xml:space="preserve">At this point, if you implemented everything correctly, </w:t>
       </w:r>
       <w:r>
@@ -5494,8 +5459,6 @@
       <w:r>
         <w:t xml:space="preserve"> Remember, you may need to run the following command twice; once to create the storage table and a second time to run the tests:</w:t>
       </w:r>
-      <w:bookmarkStart w:id="0" w:name="_GoBack"/>
-      <w:bookmarkEnd w:id="0"/>
     </w:p>
     <w:p>
       <w:pPr>
@@ -5525,6 +5488,7 @@
         <w:spacing w:before="220"/>
       </w:pPr>
       <w:r>
+        <w:lastRenderedPageBreak/>
         <w:t xml:space="preserve">You should get a similar result </w:t>
       </w:r>
       <w:r>
@@ -9174,7 +9138,7 @@
 </file>
 
 <file path=customXml/itemProps1.xml><?xml version="1.0" encoding="utf-8"?>
-<ds:datastoreItem xmlns:ds="http://schemas.openxmlformats.org/officeDocument/2006/customXml" ds:itemID="{A24873B0-FA17-3843-A0EF-654547F6B795}">
+<ds:datastoreItem xmlns:ds="http://schemas.openxmlformats.org/officeDocument/2006/customXml" ds:itemID="{D6FB512D-893A-1248-B8C7-EFD2937569C6}">
   <ds:schemaRefs>
     <ds:schemaRef ds:uri="http://schemas.openxmlformats.org/officeDocument/2006/bibliography"/>
   </ds:schemaRefs>

</xml_diff>

<commit_message>
lab 6 changes: npm start command fixed by replacing 'index.js' with 'app.js'. Fixed broken azure install commands.
</commit_message>
<xml_diff>
--- a/Complimentary Course Content/Module2/Labs/Module 2 Lesson 6 Lab.docx
+++ b/Complimentary Course Content/Module2/Labs/Module 2 Lesson 6 Lab.docx
@@ -207,15 +207,7 @@
         <w:t xml:space="preserve">Windows PowerShell, Mac Terminal, or some other shell with node.js </w:t>
       </w:r>
       <w:r>
-        <w:t xml:space="preserve">and </w:t>
-      </w:r>
-      <w:proofErr w:type="spellStart"/>
-      <w:r>
-        <w:t>npm</w:t>
-      </w:r>
-      <w:proofErr w:type="spellEnd"/>
-      <w:r>
-        <w:t xml:space="preserve"> </w:t>
+        <w:t xml:space="preserve">and npm </w:t>
       </w:r>
       <w:r>
         <w:t>installed</w:t>
@@ -476,84 +468,26 @@
         <w:spacing w:before="220"/>
       </w:pPr>
       <w:r>
-        <w:t xml:space="preserve">Create </w:t>
-      </w:r>
-      <w:r>
-        <w:t xml:space="preserve">a file called </w:t>
-      </w:r>
-      <w:r>
-        <w:rPr>
-          <w:rFonts w:ascii="Courier" w:hAnsi="Courier"/>
-        </w:rPr>
-        <w:t>start.s</w:t>
-      </w:r>
-      <w:r>
-        <w:rPr>
-          <w:rFonts w:ascii="Courier" w:hAnsi="Courier"/>
-        </w:rPr>
-        <w:t>h</w:t>
-      </w:r>
-      <w:r>
-        <w:t>. Add start.sh</w:t>
-      </w:r>
-      <w:r>
-        <w:t xml:space="preserve"> </w:t>
-      </w:r>
-      <w:proofErr w:type="gramStart"/>
-      <w:r>
-        <w:t xml:space="preserve">to </w:t>
-      </w:r>
-      <w:r>
-        <w:rPr>
-          <w:rFonts w:ascii="Courier" w:hAnsi="Courier"/>
-        </w:rPr>
-        <w:t>.</w:t>
-      </w:r>
-      <w:proofErr w:type="spellStart"/>
-      <w:r>
-        <w:rPr>
-          <w:rFonts w:ascii="Courier" w:hAnsi="Courier"/>
-        </w:rPr>
-        <w:t>gitignore</w:t>
-      </w:r>
-      <w:proofErr w:type="spellEnd"/>
-      <w:proofErr w:type="gramEnd"/>
-      <w:r>
-        <w:t>. C</w:t>
-      </w:r>
-      <w:r>
-        <w:t>opy your key and storage</w:t>
-      </w:r>
-      <w:r>
-        <w:t xml:space="preserve"> name into </w:t>
-      </w:r>
-      <w:r>
-        <w:rPr>
-          <w:rFonts w:ascii="Courier" w:hAnsi="Courier"/>
-        </w:rPr>
-        <w:t>start.s</w:t>
-      </w:r>
-      <w:r>
-        <w:rPr>
-          <w:rFonts w:ascii="Courier" w:hAnsi="Courier"/>
-        </w:rPr>
-        <w:t xml:space="preserve">h. </w:t>
-      </w:r>
-      <w:r>
-        <w:rPr>
-          <w:rFonts w:ascii="Courier" w:hAnsi="Courier"/>
-        </w:rPr>
-        <w:t xml:space="preserve">The code should look similar to the following: </w:t>
-      </w:r>
-    </w:p>
-    <w:p>
-      <w:pPr>
-        <w:pStyle w:val="Code"/>
-        <w:ind w:left="360"/>
-      </w:pPr>
-      <w:r>
-        <w:t>AZURE_STORAGE_ACCOUNT=name AZURE_STORAGE_ACCESS_KEY=key node index.js</w:t>
-      </w:r>
+        <w:t>Initialize your git repo creating the .gitignore file</w:t>
+      </w:r>
+    </w:p>
+    <w:p>
+      <w:pPr>
+        <w:pStyle w:val="Code"/>
+        <w:pBdr>
+          <w:left w:val="single" w:sz="8" w:space="30" w:color="auto"/>
+        </w:pBdr>
+        <w:ind w:left="720"/>
+      </w:pPr>
+      <w:r>
+        <w:t>git init</w:t>
+      </w:r>
+    </w:p>
+    <w:p>
+      <w:pPr>
+        <w:pStyle w:val="ListParagraph"/>
+        <w:spacing w:before="220"/>
+      </w:pPr>
     </w:p>
     <w:p>
       <w:pPr>
@@ -565,79 +499,63 @@
         <w:spacing w:before="220"/>
       </w:pPr>
       <w:r>
-        <w:t xml:space="preserve">Create a file called </w:t>
+        <w:t xml:space="preserve">Create </w:t>
+      </w:r>
+      <w:r>
+        <w:t xml:space="preserve">a file called </w:t>
       </w:r>
       <w:r>
         <w:rPr>
           <w:rFonts w:ascii="Courier" w:hAnsi="Courier"/>
         </w:rPr>
-        <w:t>t</w:t>
+        <w:t>start.s</w:t>
       </w:r>
       <w:r>
         <w:rPr>
           <w:rFonts w:ascii="Courier" w:hAnsi="Courier"/>
         </w:rPr>
-        <w:t>est.sh</w:t>
+        <w:t>h</w:t>
+      </w:r>
+      <w:r>
+        <w:t>. Add start.sh</w:t>
+      </w:r>
+      <w:r>
+        <w:t xml:space="preserve"> to </w:t>
       </w:r>
       <w:r>
         <w:rPr>
           <w:rFonts w:ascii="Courier" w:hAnsi="Courier"/>
         </w:rPr>
-        <w:t xml:space="preserve">. </w:t>
-      </w:r>
-      <w:r>
-        <w:t>A</w:t>
-      </w:r>
-      <w:r>
-        <w:t xml:space="preserve">dd </w:t>
-      </w:r>
-      <w:r>
-        <w:t xml:space="preserve">test.sh </w:t>
-      </w:r>
-      <w:proofErr w:type="gramStart"/>
-      <w:r>
-        <w:t>t</w:t>
-      </w:r>
-      <w:r>
-        <w:t xml:space="preserve">o </w:t>
+        <w:t>.gitignore</w:t>
+      </w:r>
+      <w:r>
+        <w:t>, using your favorite text editor</w:t>
+      </w:r>
+      <w:r>
+        <w:t xml:space="preserve"> C</w:t>
+      </w:r>
+      <w:r>
+        <w:t>opy your key and storage</w:t>
+      </w:r>
+      <w:r>
+        <w:t xml:space="preserve"> name into </w:t>
       </w:r>
       <w:r>
         <w:rPr>
           <w:rFonts w:ascii="Courier" w:hAnsi="Courier"/>
         </w:rPr>
-        <w:t>.</w:t>
-      </w:r>
-      <w:proofErr w:type="spellStart"/>
+        <w:t>start.s</w:t>
+      </w:r>
       <w:r>
         <w:rPr>
           <w:rFonts w:ascii="Courier" w:hAnsi="Courier"/>
         </w:rPr>
-        <w:t>gitignore</w:t>
-      </w:r>
-      <w:proofErr w:type="spellEnd"/>
-      <w:proofErr w:type="gramEnd"/>
+        <w:t xml:space="preserve">h. </w:t>
+      </w:r>
       <w:r>
         <w:rPr>
           <w:rFonts w:ascii="Courier" w:hAnsi="Courier"/>
         </w:rPr>
-        <w:t xml:space="preserve">. </w:t>
-      </w:r>
-      <w:r>
-        <w:t>C</w:t>
-      </w:r>
-      <w:r>
-        <w:t xml:space="preserve">opy your key and storage name into </w:t>
-      </w:r>
-      <w:r>
-        <w:rPr>
-          <w:rFonts w:ascii="Courier" w:hAnsi="Courier"/>
-        </w:rPr>
-        <w:t>test.sh</w:t>
-      </w:r>
-      <w:r>
-        <w:t xml:space="preserve">. </w:t>
-      </w:r>
-      <w:r>
         <w:t xml:space="preserve">The code should look similar to the following: </w:t>
       </w:r>
     </w:p>
@@ -647,7 +565,13 @@
         <w:ind w:left="360"/>
       </w:pPr>
       <w:r>
-        <w:t>AZURE_STORAGE_ACCOUNT=name AZURE_STORAGE_ACCESS_KEY=key ./node_modules/mocha/bin/mocha app.test.js</w:t>
+        <w:t xml:space="preserve">AZURE_STORAGE_ACCOUNT=name AZURE_STORAGE_ACCESS_KEY=key node </w:t>
+      </w:r>
+      <w:r>
+        <w:t>app</w:t>
+      </w:r>
+      <w:r>
+        <w:t>.js</w:t>
       </w:r>
     </w:p>
     <w:p>
@@ -660,6 +584,88 @@
         <w:spacing w:before="220"/>
       </w:pPr>
       <w:r>
+        <w:t xml:space="preserve">Create a file called </w:t>
+      </w:r>
+      <w:r>
+        <w:rPr>
+          <w:rFonts w:ascii="Courier" w:hAnsi="Courier"/>
+        </w:rPr>
+        <w:t>t</w:t>
+      </w:r>
+      <w:r>
+        <w:rPr>
+          <w:rFonts w:ascii="Courier" w:hAnsi="Courier"/>
+        </w:rPr>
+        <w:t>est.sh</w:t>
+      </w:r>
+      <w:r>
+        <w:rPr>
+          <w:rFonts w:ascii="Courier" w:hAnsi="Courier"/>
+        </w:rPr>
+        <w:t xml:space="preserve">. </w:t>
+      </w:r>
+      <w:r>
+        <w:t>A</w:t>
+      </w:r>
+      <w:r>
+        <w:t xml:space="preserve">dd </w:t>
+      </w:r>
+      <w:r>
+        <w:t>test.sh t</w:t>
+      </w:r>
+      <w:r>
+        <w:t xml:space="preserve">o </w:t>
+      </w:r>
+      <w:r>
+        <w:rPr>
+          <w:rFonts w:ascii="Courier" w:hAnsi="Courier"/>
+        </w:rPr>
+        <w:t>.gitignore</w:t>
+      </w:r>
+      <w:r>
+        <w:rPr>
+          <w:rFonts w:ascii="Courier" w:hAnsi="Courier"/>
+        </w:rPr>
+        <w:t xml:space="preserve">. </w:t>
+      </w:r>
+      <w:r>
+        <w:t>C</w:t>
+      </w:r>
+      <w:r>
+        <w:t xml:space="preserve">opy your key and storage name into </w:t>
+      </w:r>
+      <w:r>
+        <w:rPr>
+          <w:rFonts w:ascii="Courier" w:hAnsi="Courier"/>
+        </w:rPr>
+        <w:t>test.sh</w:t>
+      </w:r>
+      <w:r>
+        <w:t xml:space="preserve">. </w:t>
+      </w:r>
+      <w:r>
+        <w:t xml:space="preserve">The code should look similar to the following: </w:t>
+      </w:r>
+    </w:p>
+    <w:p>
+      <w:pPr>
+        <w:pStyle w:val="Code"/>
+        <w:ind w:left="360"/>
+      </w:pPr>
+      <w:r>
+        <w:t>AZURE_STORAGE_ACCOUNT=name AZURE_STORAGE_ACCESS_KEY=key ./node_modules/mocha/bin/mocha app.test.js</w:t>
+      </w:r>
+    </w:p>
+    <w:p>
+      <w:pPr>
+        <w:pStyle w:val="ListParagraph"/>
+        <w:numPr>
+          <w:ilvl w:val="0"/>
+          <w:numId w:val="5"/>
+        </w:numPr>
+        <w:spacing w:before="220"/>
+      </w:pPr>
+      <w:r>
         <w:t xml:space="preserve">Use </w:t>
       </w:r>
       <w:hyperlink r:id="rId15" w:history="1">
@@ -668,52 +674,18 @@
             <w:rStyle w:val="Hyperlink"/>
             <w:rFonts w:ascii="Courier" w:hAnsi="Courier"/>
           </w:rPr>
-          <w:t>code/les</w:t>
+          <w:t>code/lesson6/Lab/package.json</w:t>
         </w:r>
-        <w:bookmarkStart w:id="0" w:name="_GoBack"/>
-        <w:bookmarkEnd w:id="0"/>
-        <w:r>
-          <w:rPr>
-            <w:rStyle w:val="Hyperlink"/>
-            <w:rFonts w:ascii="Courier" w:hAnsi="Courier"/>
-          </w:rPr>
-          <w:t>son6/Lab/</w:t>
-        </w:r>
-        <w:proofErr w:type="spellStart"/>
-        <w:r>
-          <w:rPr>
-            <w:rStyle w:val="Hyperlink"/>
-            <w:rFonts w:ascii="Courier" w:hAnsi="Courier"/>
-          </w:rPr>
-          <w:t>package.json</w:t>
-        </w:r>
-        <w:proofErr w:type="spellEnd"/>
       </w:hyperlink>
       <w:r>
         <w:t xml:space="preserve"> and </w:t>
       </w:r>
-      <w:proofErr w:type="spellStart"/>
       <w:r>
         <w:rPr>
           <w:rFonts w:ascii="Courier" w:hAnsi="Courier"/>
         </w:rPr>
-        <w:t>npm</w:t>
-      </w:r>
-      <w:proofErr w:type="spellEnd"/>
-      <w:r>
-        <w:rPr>
-          <w:rFonts w:ascii="Courier" w:hAnsi="Courier"/>
-        </w:rPr>
-        <w:t xml:space="preserve"> </w:t>
-      </w:r>
-      <w:proofErr w:type="spellStart"/>
-      <w:r>
-        <w:rPr>
-          <w:rFonts w:ascii="Courier" w:hAnsi="Courier"/>
-        </w:rPr>
-        <w:t>i</w:t>
-      </w:r>
-      <w:proofErr w:type="spellEnd"/>
+        <w:t>npm i</w:t>
+      </w:r>
       <w:r>
         <w:t xml:space="preserve"> to install </w:t>
       </w:r>
@@ -767,19 +739,11 @@
       <w:r>
         <w:t xml:space="preserve">Use </w:t>
       </w:r>
-      <w:proofErr w:type="spellStart"/>
       <w:r>
         <w:rPr>
           <w:rFonts w:ascii="Courier" w:hAnsi="Courier"/>
         </w:rPr>
-        <w:t>npm</w:t>
-      </w:r>
-      <w:proofErr w:type="spellEnd"/>
-      <w:r>
-        <w:rPr>
-          <w:rFonts w:ascii="Courier" w:hAnsi="Courier"/>
-        </w:rPr>
-        <w:t xml:space="preserve"> test</w:t>
+        <w:t>npm test</w:t>
       </w:r>
       <w:r>
         <w:t xml:space="preserve"> to verify that your server is working</w:t>
@@ -889,7 +853,6 @@
       <w:r>
         <w:rPr>
           <w:noProof/>
-          <w:lang w:eastAsia="zh-CN"/>
         </w:rPr>
         <w:drawing>
           <wp:inline distT="0" distB="0" distL="0" distR="0" wp14:anchorId="0A37C771" wp14:editId="4A87727C">
@@ -970,7 +933,6 @@
       <w:r>
         <w:rPr>
           <w:noProof/>
-          <w:lang w:eastAsia="zh-CN"/>
         </w:rPr>
         <w:lastRenderedPageBreak/>
         <w:drawing>
@@ -1119,7 +1081,6 @@
       <w:r>
         <w:rPr>
           <w:noProof/>
-          <w:lang w:eastAsia="zh-CN"/>
         </w:rPr>
         <w:lastRenderedPageBreak/>
         <w:drawing>
@@ -1186,7 +1147,6 @@
       <w:r>
         <w:rPr>
           <w:noProof/>
-          <w:lang w:eastAsia="zh-CN"/>
         </w:rPr>
         <w:lastRenderedPageBreak/>
         <w:drawing>
@@ -1271,7 +1231,6 @@
       <w:r>
         <w:rPr>
           <w:noProof/>
-          <w:lang w:eastAsia="zh-CN"/>
         </w:rPr>
         <w:lastRenderedPageBreak/>
         <w:drawing>
@@ -1341,7 +1300,6 @@
       <w:r>
         <w:rPr>
           <w:noProof/>
-          <w:lang w:eastAsia="zh-CN"/>
         </w:rPr>
         <w:lastRenderedPageBreak/>
         <w:drawing>
@@ -1627,22 +1585,14 @@
         <w:rPr>
           <w:rFonts w:ascii="Courier" w:hAnsi="Courier"/>
         </w:rPr>
-        <w:t>AZURE_STORAGE_ACCOUNT=</w:t>
-      </w:r>
-      <w:proofErr w:type="gramStart"/>
+        <w:t xml:space="preserve">AZURE_STORAGE_ACCOUNT=name </w:t>
+      </w:r>
       <w:r>
         <w:rPr>
           <w:rFonts w:ascii="Courier" w:hAnsi="Courier"/>
         </w:rPr>
-        <w:t xml:space="preserve">name </w:t>
-      </w:r>
-      <w:r>
-        <w:rPr>
-          <w:rFonts w:ascii="Courier" w:hAnsi="Courier"/>
-        </w:rPr>
         <w:t>.</w:t>
       </w:r>
-      <w:proofErr w:type="gramEnd"/>
     </w:p>
     <w:p>
       <w:pPr>
@@ -1669,35 +1619,7 @@
         <w:rPr>
           <w:rFonts w:ascii="Courier" w:hAnsi="Courier"/>
         </w:rPr>
-        <w:t>AZURE_STORAGE_ACCESS_KEY=</w:t>
-      </w:r>
-      <w:proofErr w:type="gramStart"/>
-      <w:r>
-        <w:rPr>
-          <w:rFonts w:ascii="Courier" w:hAnsi="Courier"/>
-        </w:rPr>
-        <w:t>key .</w:t>
-      </w:r>
-      <w:proofErr w:type="gramEnd"/>
-      <w:r>
-        <w:rPr>
-          <w:rFonts w:ascii="Courier" w:hAnsi="Courier"/>
-        </w:rPr>
-        <w:t>/</w:t>
-      </w:r>
-      <w:proofErr w:type="spellStart"/>
-      <w:r>
-        <w:rPr>
-          <w:rFonts w:ascii="Courier" w:hAnsi="Courier"/>
-        </w:rPr>
-        <w:t>node_modules</w:t>
-      </w:r>
-      <w:proofErr w:type="spellEnd"/>
-      <w:r>
-        <w:rPr>
-          <w:rFonts w:ascii="Courier" w:hAnsi="Courier"/>
-        </w:rPr>
-        <w:t>/mocha/bin/mocha app.test.js</w:t>
+        <w:t>AZURE_STORAGE_ACCESS_KEY=key ./node_modules/mocha/bin/mocha app.test.js</w:t>
       </w:r>
     </w:p>
     <w:p>
@@ -1712,16 +1634,12 @@
       <w:r>
         <w:t xml:space="preserve">Add start script to </w:t>
       </w:r>
-      <w:proofErr w:type="spellStart"/>
-      <w:proofErr w:type="gramStart"/>
       <w:r>
         <w:rPr>
           <w:rFonts w:ascii="Courier" w:hAnsi="Courier"/>
         </w:rPr>
         <w:t>package.json</w:t>
       </w:r>
-      <w:proofErr w:type="spellEnd"/>
-      <w:proofErr w:type="gramEnd"/>
       <w:r>
         <w:t xml:space="preserve">: </w:t>
       </w:r>
@@ -1729,21 +1647,7 @@
         <w:rPr>
           <w:rFonts w:ascii="Courier" w:hAnsi="Courier"/>
         </w:rPr>
-        <w:t>"start": "</w:t>
-      </w:r>
-      <w:proofErr w:type="spellStart"/>
-      <w:r>
-        <w:rPr>
-          <w:rFonts w:ascii="Courier" w:hAnsi="Courier"/>
-        </w:rPr>
-        <w:t>sh</w:t>
-      </w:r>
-      <w:proofErr w:type="spellEnd"/>
-      <w:r>
-        <w:rPr>
-          <w:rFonts w:ascii="Courier" w:hAnsi="Courier"/>
-        </w:rPr>
-        <w:t xml:space="preserve"> start.sh"</w:t>
+        <w:t>"start": "sh start.sh"</w:t>
       </w:r>
       <w:r>
         <w:t xml:space="preserve"> for convenience</w:t>
@@ -1761,16 +1665,12 @@
       <w:r>
         <w:t xml:space="preserve">Add test script to </w:t>
       </w:r>
-      <w:proofErr w:type="spellStart"/>
-      <w:proofErr w:type="gramStart"/>
       <w:r>
         <w:rPr>
           <w:rFonts w:ascii="Courier" w:hAnsi="Courier"/>
         </w:rPr>
         <w:t>package.json</w:t>
       </w:r>
-      <w:proofErr w:type="spellEnd"/>
-      <w:proofErr w:type="gramEnd"/>
       <w:r>
         <w:t xml:space="preserve">: </w:t>
       </w:r>
@@ -1778,21 +1678,7 @@
         <w:rPr>
           <w:rFonts w:ascii="Courier" w:hAnsi="Courier"/>
         </w:rPr>
-        <w:t>"test": "</w:t>
-      </w:r>
-      <w:proofErr w:type="spellStart"/>
-      <w:r>
-        <w:rPr>
-          <w:rFonts w:ascii="Courier" w:hAnsi="Courier"/>
-        </w:rPr>
-        <w:t>sh</w:t>
-      </w:r>
-      <w:proofErr w:type="spellEnd"/>
-      <w:r>
-        <w:rPr>
-          <w:rFonts w:ascii="Courier" w:hAnsi="Courier"/>
-        </w:rPr>
-        <w:t xml:space="preserve"> test.sh"</w:t>
+        <w:t>"test": "sh test.sh"</w:t>
       </w:r>
       <w:r>
         <w:t xml:space="preserve"> for convenience</w:t>
@@ -1866,19 +1752,11 @@
         </w:rPr>
         <w:t xml:space="preserve">$ </w:t>
       </w:r>
-      <w:proofErr w:type="spellStart"/>
       <w:r>
         <w:rPr>
           <w:rFonts w:ascii="Courier" w:hAnsi="Courier"/>
         </w:rPr>
-        <w:t>npm</w:t>
-      </w:r>
-      <w:proofErr w:type="spellEnd"/>
-      <w:r>
-        <w:rPr>
-          <w:rFonts w:ascii="Courier" w:hAnsi="Courier"/>
-        </w:rPr>
-        <w:t xml:space="preserve"> test</w:t>
+        <w:t>npm test</w:t>
       </w:r>
     </w:p>
     <w:p>
@@ -1909,19 +1787,11 @@
         </w:rPr>
         <w:t xml:space="preserve">$ </w:t>
       </w:r>
-      <w:proofErr w:type="spellStart"/>
       <w:r>
         <w:rPr>
           <w:rFonts w:ascii="Courier" w:hAnsi="Courier"/>
         </w:rPr>
-        <w:t>npm</w:t>
-      </w:r>
-      <w:proofErr w:type="spellEnd"/>
-      <w:r>
-        <w:rPr>
-          <w:rFonts w:ascii="Courier" w:hAnsi="Courier"/>
-        </w:rPr>
-        <w:t xml:space="preserve"> test</w:t>
+        <w:t>npm test</w:t>
       </w:r>
     </w:p>
     <w:p>
@@ -1970,84 +1840,66 @@
         </w:rPr>
         <w:t xml:space="preserve"> </w:t>
       </w:r>
-      <w:proofErr w:type="spellStart"/>
       <w:r>
         <w:rPr>
           <w:rFonts w:ascii="Courier" w:hAnsi="Courier"/>
         </w:rPr>
-        <w:t>npm</w:t>
-      </w:r>
-      <w:proofErr w:type="spellEnd"/>
+        <w:t>npm start</w:t>
+      </w:r>
+    </w:p>
+    <w:p>
+      <w:pPr>
+        <w:spacing w:before="220"/>
+      </w:pPr>
+      <w:r>
+        <w:t>Following the setup, we move on to implementing of the tests</w:t>
+      </w:r>
+    </w:p>
+    <w:p>
+      <w:pPr>
+        <w:spacing w:before="220"/>
+        <w:rPr>
+          <w:b/>
+        </w:rPr>
+      </w:pPr>
+      <w:r>
+        <w:rPr>
+          <w:b/>
+        </w:rPr>
+        <w:t>Implementing Azure Table REST API Tests</w:t>
+      </w:r>
+    </w:p>
+    <w:p>
+      <w:pPr>
+        <w:spacing w:before="220"/>
+      </w:pPr>
+      <w:r>
+        <w:t xml:space="preserve">The test file is very similar to the one </w:t>
+      </w:r>
+      <w:r>
+        <w:t>where</w:t>
+      </w:r>
+      <w:r>
+        <w:t xml:space="preserve"> we used the in</w:t>
+      </w:r>
+      <w:r>
+        <w:t xml:space="preserve"> </w:t>
+      </w:r>
+      <w:r>
+        <w:t xml:space="preserve">memory REST API except the Azure Table data will have a slightly different format. </w:t>
+      </w:r>
+      <w:r>
+        <w:t>The data contains a</w:t>
+      </w:r>
+      <w:r>
+        <w:t xml:space="preserve"> </w:t>
+      </w:r>
       <w:r>
         <w:rPr>
           <w:rFonts w:ascii="Courier" w:hAnsi="Courier"/>
         </w:rPr>
-        <w:t xml:space="preserve"> start</w:t>
-      </w:r>
-    </w:p>
-    <w:p>
-      <w:pPr>
-        <w:spacing w:before="220"/>
-      </w:pPr>
-      <w:r>
-        <w:t>Following the setup, we move on to implementing of the tests</w:t>
-      </w:r>
-    </w:p>
-    <w:p>
-      <w:pPr>
-        <w:spacing w:before="220"/>
-        <w:rPr>
-          <w:b/>
-        </w:rPr>
-      </w:pPr>
-      <w:r>
-        <w:rPr>
-          <w:b/>
-        </w:rPr>
-        <w:t>Implementing Azure Table REST API Tests</w:t>
-      </w:r>
-    </w:p>
-    <w:p>
-      <w:pPr>
-        <w:spacing w:before="220"/>
-      </w:pPr>
-      <w:r>
-        <w:t xml:space="preserve">The test file is very similar to the one </w:t>
-      </w:r>
-      <w:r>
-        <w:t>where</w:t>
-      </w:r>
-      <w:r>
-        <w:t xml:space="preserve"> we used the in</w:t>
-      </w:r>
-      <w:r>
-        <w:t xml:space="preserve"> </w:t>
-      </w:r>
-      <w:r>
-        <w:t xml:space="preserve">memory REST API except the Azure Table data will have a slightly different format. </w:t>
-      </w:r>
-      <w:r>
-        <w:t>The data contains a</w:t>
-      </w:r>
-      <w:r>
-        <w:t xml:space="preserve"> </w:t>
-      </w:r>
-      <w:proofErr w:type="spellStart"/>
-      <w:proofErr w:type="gramStart"/>
-      <w:r>
-        <w:rPr>
-          <w:rFonts w:ascii="Courier" w:hAnsi="Courier"/>
-        </w:rPr>
-        <w:t>RowKey</w:t>
-      </w:r>
-      <w:proofErr w:type="spellEnd"/>
-      <w:r>
-        <w:rPr>
-          <w:rFonts w:ascii="Courier" w:hAnsi="Courier"/>
-        </w:rPr>
-        <w:t>._</w:t>
-      </w:r>
-      <w:proofErr w:type="gramEnd"/>
+        <w:t>RowKey._</w:t>
+      </w:r>
       <w:r>
         <w:t xml:space="preserve"> field. </w:t>
       </w:r>
@@ -3873,26 +3725,10 @@
         <w:t>the</w:t>
       </w:r>
       <w:r>
-        <w:t xml:space="preserve"> </w:t>
-      </w:r>
-      <w:proofErr w:type="spellStart"/>
-      <w:r>
-        <w:t>npm</w:t>
-      </w:r>
-      <w:proofErr w:type="spellEnd"/>
-      <w:r>
-        <w:t xml:space="preserve"> modules we need</w:t>
-      </w:r>
-      <w:r>
-        <w:t xml:space="preserve">: express, body-parser, and </w:t>
-      </w:r>
-      <w:proofErr w:type="spellStart"/>
-      <w:r>
-        <w:t>morgan</w:t>
-      </w:r>
-      <w:proofErr w:type="spellEnd"/>
-      <w:r>
-        <w:t>.</w:t>
+        <w:t xml:space="preserve"> npm modules we need</w:t>
+      </w:r>
+      <w:r>
+        <w:t>: express, body-parser, and morgan.</w:t>
       </w:r>
     </w:p>
     <w:p>
@@ -3906,15 +3742,7 @@
         <w:t>crypto</w:t>
       </w:r>
       <w:r>
-        <w:t xml:space="preserve"> is not an </w:t>
-      </w:r>
-      <w:proofErr w:type="spellStart"/>
-      <w:r>
-        <w:t>npm</w:t>
-      </w:r>
-      <w:proofErr w:type="spellEnd"/>
-      <w:r>
-        <w:t xml:space="preserve"> module. It's a core module meaning </w:t>
+        <w:t xml:space="preserve"> is not an npm module. It's a core module meaning </w:t>
       </w:r>
       <w:r>
         <w:t>it is already installed as</w:t>
@@ -4041,13 +3869,15 @@
         <w:ind w:left="360"/>
       </w:pPr>
       <w:r>
-        <w:t>var azure = require('azure-storage</w:t>
-      </w:r>
-      <w:r>
-        <w:t>3`</w:t>
-      </w:r>
-      <w:r>
-        <w:t>')</w:t>
+        <w:t>var azure = require(</w:t>
+      </w:r>
+      <w:r>
+        <w:t>‘</w:t>
+      </w:r>
+      <w:bookmarkStart w:id="0" w:name="_GoBack"/>
+      <w:bookmarkEnd w:id="0"/>
+      <w:r>
+        <w:t>azure-storage')</w:t>
       </w:r>
     </w:p>
     <w:p>
@@ -4066,39 +3896,21 @@
       <w:r>
         <w:t xml:space="preserve"> create the table. We can use </w:t>
       </w:r>
-      <w:proofErr w:type="spellStart"/>
-      <w:proofErr w:type="gramStart"/>
       <w:r>
         <w:rPr>
           <w:rFonts w:ascii="Courier" w:hAnsi="Courier"/>
         </w:rPr>
-        <w:t>createTableService</w:t>
-      </w:r>
-      <w:proofErr w:type="spellEnd"/>
+        <w:t>createTableService()</w:t>
+      </w:r>
+      <w:r>
+        <w:t xml:space="preserve"> to get the table service object and then </w:t>
+      </w:r>
       <w:r>
         <w:rPr>
           <w:rFonts w:ascii="Courier" w:hAnsi="Courier"/>
         </w:rPr>
-        <w:t>(</w:t>
-      </w:r>
-      <w:proofErr w:type="gramEnd"/>
-      <w:r>
-        <w:rPr>
-          <w:rFonts w:ascii="Courier" w:hAnsi="Courier"/>
-        </w:rPr>
-        <w:t>)</w:t>
-      </w:r>
-      <w:r>
-        <w:t xml:space="preserve"> to get the table service object and then </w:t>
-      </w:r>
-      <w:proofErr w:type="spellStart"/>
-      <w:r>
-        <w:rPr>
-          <w:rFonts w:ascii="Courier" w:hAnsi="Courier"/>
-        </w:rPr>
         <w:t>createTableIfNotExists</w:t>
       </w:r>
-      <w:proofErr w:type="spellEnd"/>
       <w:r>
         <w:t xml:space="preserve"> </w:t>
       </w:r>
@@ -4116,11 +3928,7 @@
         <w:t xml:space="preserve"> This way, </w:t>
       </w:r>
       <w:r>
-        <w:t xml:space="preserve">every time we start a server, it will make sure we have a table to work with. The best practice is to handle errors in each callback which we can do by checking </w:t>
-      </w:r>
-      <w:proofErr w:type="gramStart"/>
-      <w:r>
-        <w:t xml:space="preserve">for </w:t>
+        <w:t xml:space="preserve">every time we start a server, it will make sure we have a table to work with. The best practice is to handle errors in each callback which we can do by checking for </w:t>
       </w:r>
       <w:r>
         <w:rPr>
@@ -4128,7 +3936,6 @@
         </w:rPr>
         <w:t>!error</w:t>
       </w:r>
-      <w:proofErr w:type="gramEnd"/>
       <w:r>
         <w:t>, i.e.</w:t>
       </w:r>
@@ -4259,14 +4066,12 @@
       <w:r>
         <w:t xml:space="preserve">create an alias for </w:t>
       </w:r>
-      <w:proofErr w:type="spellStart"/>
       <w:r>
         <w:rPr>
           <w:rFonts w:ascii="Courier" w:hAnsi="Courier"/>
         </w:rPr>
         <w:t>entityGenerator</w:t>
       </w:r>
-      <w:proofErr w:type="spellEnd"/>
       <w:r>
         <w:t xml:space="preserve"> </w:t>
       </w:r>
@@ -4358,58 +4163,38 @@
       <w:r>
         <w:t xml:space="preserve">. The former is straightforward while the latter will need a query object we create with </w:t>
       </w:r>
-      <w:proofErr w:type="spellStart"/>
-      <w:proofErr w:type="gramStart"/>
       <w:r>
         <w:rPr>
           <w:rFonts w:ascii="Courier" w:hAnsi="Courier"/>
         </w:rPr>
-        <w:t>azure.TableQuery</w:t>
-      </w:r>
-      <w:proofErr w:type="spellEnd"/>
-      <w:proofErr w:type="gramEnd"/>
+        <w:t>azure.TableQuery()</w:t>
+      </w:r>
+      <w:r>
+        <w:t xml:space="preserve">. The query is limited by top and where clauses. </w:t>
+      </w:r>
+      <w:r>
+        <w:t>W</w:t>
+      </w:r>
+      <w:r>
+        <w:t xml:space="preserve">e fetch the data using the table name and query. In the callback, we check </w:t>
+      </w:r>
+      <w:r>
+        <w:t>if the e</w:t>
+      </w:r>
+      <w:r>
+        <w:t xml:space="preserve">rror </w:t>
+      </w:r>
+      <w:r>
+        <w:t>is</w:t>
+      </w:r>
+      <w:r>
+        <w:t xml:space="preserve"> null and send results to the client using </w:t>
+      </w:r>
       <w:r>
         <w:rPr>
           <w:rFonts w:ascii="Courier" w:hAnsi="Courier"/>
         </w:rPr>
-        <w:t>()</w:t>
-      </w:r>
-      <w:r>
-        <w:t xml:space="preserve">. The query is limited by top and where clauses. </w:t>
-      </w:r>
-      <w:r>
-        <w:t>W</w:t>
-      </w:r>
-      <w:r>
-        <w:t xml:space="preserve">e fetch the data using the table name and query. In the callback, we check </w:t>
-      </w:r>
-      <w:r>
-        <w:t>if the e</w:t>
-      </w:r>
-      <w:r>
-        <w:t xml:space="preserve">rror </w:t>
-      </w:r>
-      <w:r>
-        <w:t>is</w:t>
-      </w:r>
-      <w:r>
-        <w:t xml:space="preserve"> null and send results to the client using </w:t>
-      </w:r>
-      <w:proofErr w:type="spellStart"/>
-      <w:proofErr w:type="gramStart"/>
-      <w:r>
-        <w:rPr>
-          <w:rFonts w:ascii="Courier" w:hAnsi="Courier"/>
-        </w:rPr>
-        <w:t>res.send</w:t>
-      </w:r>
-      <w:proofErr w:type="spellEnd"/>
-      <w:proofErr w:type="gramEnd"/>
-      <w:r>
-        <w:rPr>
-          <w:rFonts w:ascii="Courier" w:hAnsi="Courier"/>
-        </w:rPr>
-        <w:t>()</w:t>
+        <w:t>res.send()</w:t>
       </w:r>
       <w:r>
         <w:t>.</w:t>
@@ -4553,105 +4338,388 @@
         <w:rPr>
           <w:rFonts w:ascii="Courier" w:hAnsi="Courier"/>
         </w:rPr>
-        <w:t>/</w:t>
-      </w:r>
-      <w:proofErr w:type="spellStart"/>
+        <w:t>/api/posts</w:t>
+      </w:r>
+      <w:r>
+        <w:t xml:space="preserve">. This route will need the help of </w:t>
+      </w:r>
       <w:r>
         <w:rPr>
           <w:rFonts w:ascii="Courier" w:hAnsi="Courier"/>
         </w:rPr>
-        <w:t>api</w:t>
-      </w:r>
-      <w:proofErr w:type="spellEnd"/>
+        <w:t>crypto</w:t>
+      </w:r>
+      <w:r>
+        <w:t xml:space="preserve"> to generate a unique ID based on the author name (</w:t>
+      </w:r>
       <w:r>
         <w:rPr>
           <w:rFonts w:ascii="Courier" w:hAnsi="Courier"/>
         </w:rPr>
-        <w:t>/posts</w:t>
-      </w:r>
-      <w:r>
-        <w:t xml:space="preserve">. This route will need the help of </w:t>
+        <w:t>req.body.author</w:t>
+      </w:r>
+      <w:r>
+        <w:t>) and the current timestamp (</w:t>
       </w:r>
       <w:r>
         <w:rPr>
           <w:rFonts w:ascii="Courier" w:hAnsi="Courier"/>
         </w:rPr>
-        <w:t>crypto</w:t>
-      </w:r>
-      <w:r>
-        <w:t xml:space="preserve"> to generate a unique ID based on the author name (</w:t>
-      </w:r>
-      <w:proofErr w:type="spellStart"/>
-      <w:proofErr w:type="gramStart"/>
+        <w:t>Date.now()</w:t>
+      </w:r>
+      <w:r>
+        <w:t>).</w:t>
+      </w:r>
+    </w:p>
+    <w:p>
+      <w:pPr>
+        <w:pStyle w:val="Code"/>
+        <w:ind w:left="360"/>
+      </w:pPr>
+      <w:r>
+        <w:t>app.post('/api/posts', function(req, res, next) {</w:t>
+      </w:r>
+    </w:p>
+    <w:p>
+      <w:pPr>
+        <w:pStyle w:val="Code"/>
+        <w:ind w:left="360"/>
+      </w:pPr>
+      <w:r>
+        <w:t xml:space="preserve">  let id = `${req.body.author}${Date.now()}`</w:t>
+      </w:r>
+    </w:p>
+    <w:p>
+      <w:pPr>
+        <w:pStyle w:val="Code"/>
+        <w:ind w:left="360"/>
+      </w:pPr>
+      <w:r>
+        <w:t xml:space="preserve">  // console.log(id)</w:t>
+      </w:r>
+    </w:p>
+    <w:p>
+      <w:pPr>
+        <w:pStyle w:val="Code"/>
+        <w:ind w:left="360"/>
+      </w:pPr>
+      <w:r>
+        <w:t xml:space="preserve">  id = crypto.createHash('sha256').update(id).digest('hex')</w:t>
+      </w:r>
+    </w:p>
+    <w:p>
+      <w:pPr>
+        <w:spacing w:before="220"/>
+      </w:pPr>
+      <w:r>
+        <w:t>A</w:t>
+      </w:r>
+      <w:r>
+        <w:t xml:space="preserve">fter </w:t>
+      </w:r>
+      <w:r>
+        <w:t>we generate the</w:t>
+      </w:r>
+      <w:r>
+        <w:t xml:space="preserve"> ID we can form the entity to store in the table. The structure of Azure Table entities is not the same as JSON. It uses _. You can use </w:t>
+      </w:r>
       <w:r>
         <w:rPr>
           <w:rFonts w:ascii="Courier" w:hAnsi="Courier"/>
         </w:rPr>
-        <w:t>req.body</w:t>
-      </w:r>
-      <w:proofErr w:type="gramEnd"/>
+        <w:t>entGen</w:t>
+      </w:r>
+      <w:r>
+        <w:t xml:space="preserve"> or do it manually as shown below:</w:t>
+      </w:r>
+    </w:p>
+    <w:p>
+      <w:pPr>
+        <w:pStyle w:val="Code"/>
+        <w:ind w:left="360"/>
+      </w:pPr>
+      <w:r>
+        <w:t>var task = {</w:t>
+      </w:r>
+    </w:p>
+    <w:p>
+      <w:pPr>
+        <w:pStyle w:val="Code"/>
+        <w:ind w:left="360"/>
+      </w:pPr>
+      <w:r>
+        <w:t xml:space="preserve">    PartitionKey: {'_':partitionKey},</w:t>
+      </w:r>
+    </w:p>
+    <w:p>
+      <w:pPr>
+        <w:pStyle w:val="Code"/>
+        <w:ind w:left="360"/>
+      </w:pPr>
+      <w:r>
+        <w:t xml:space="preserve">    RowKey: {'_': id},</w:t>
+      </w:r>
+    </w:p>
+    <w:p>
+      <w:pPr>
+        <w:pStyle w:val="Code"/>
+        <w:ind w:left="360"/>
+      </w:pPr>
+      <w:r>
+        <w:t xml:space="preserve">    author: {'_': req.body.author},</w:t>
+      </w:r>
+    </w:p>
+    <w:p>
+      <w:pPr>
+        <w:pStyle w:val="Code"/>
+        <w:ind w:left="360"/>
+      </w:pPr>
+      <w:r>
+        <w:t xml:space="preserve">    text: {'_': req.body.text},</w:t>
+      </w:r>
+    </w:p>
+    <w:p>
+      <w:pPr>
+        <w:pStyle w:val="Code"/>
+        <w:ind w:left="360"/>
+      </w:pPr>
+      <w:r>
+        <w:t xml:space="preserve">    createdAt: {'_': new Date(2015, 6, 20), '$':'Edm.DateTime'}</w:t>
+      </w:r>
+    </w:p>
+    <w:p>
+      <w:pPr>
+        <w:pStyle w:val="Code"/>
+        <w:ind w:left="360"/>
+      </w:pPr>
+      <w:r>
+        <w:t xml:space="preserve">  }</w:t>
+      </w:r>
+    </w:p>
+    <w:p>
+      <w:pPr>
+        <w:spacing w:before="220"/>
+      </w:pPr>
+      <w:r>
+        <w:t>Now,</w:t>
+      </w:r>
+      <w:r>
+        <w:t xml:space="preserve"> you can </w:t>
+      </w:r>
+      <w:r>
+        <w:t>use</w:t>
+      </w:r>
+      <w:r>
+        <w:t xml:space="preserve"> </w:t>
+      </w:r>
       <w:r>
         <w:rPr>
           <w:rFonts w:ascii="Courier" w:hAnsi="Courier"/>
         </w:rPr>
-        <w:t>.author</w:t>
-      </w:r>
-      <w:proofErr w:type="spellEnd"/>
-      <w:r>
-        <w:t>) and the current timestamp (</w:t>
-      </w:r>
-      <w:proofErr w:type="spellStart"/>
+        <w:t>insertEntity</w:t>
+      </w:r>
+      <w:r>
+        <w:t xml:space="preserve"> to inject the new entity into your table. </w:t>
+      </w:r>
       <w:r>
         <w:rPr>
           <w:rFonts w:ascii="Courier" w:hAnsi="Courier"/>
         </w:rPr>
-        <w:t>Date.now</w:t>
-      </w:r>
-      <w:proofErr w:type="spellEnd"/>
+        <w:t>echoContent</w:t>
+      </w:r>
+      <w:r>
+        <w:t xml:space="preserve"> will show you the resulting entity in the response argument of the callback. We need it to send the newly created data back to the client.</w:t>
+      </w:r>
+    </w:p>
+    <w:p>
+      <w:pPr>
+        <w:pStyle w:val="Code"/>
+        <w:ind w:left="360"/>
+      </w:pPr>
+      <w:r>
+        <w:t>tableSvc.insertEntity(tableName,</w:t>
+      </w:r>
+    </w:p>
+    <w:p>
+      <w:pPr>
+        <w:pStyle w:val="Code"/>
+        <w:ind w:left="360"/>
+      </w:pPr>
+      <w:r>
+        <w:t xml:space="preserve">    task,</w:t>
+      </w:r>
+    </w:p>
+    <w:p>
+      <w:pPr>
+        <w:pStyle w:val="Code"/>
+        <w:ind w:left="360"/>
+      </w:pPr>
+      <w:r>
+        <w:t xml:space="preserve">    {echoContent: true},</w:t>
+      </w:r>
+    </w:p>
+    <w:p>
+      <w:pPr>
+        <w:pStyle w:val="Code"/>
+        <w:ind w:left="360"/>
+      </w:pPr>
+      <w:r>
+        <w:t xml:space="preserve">    function (error, result, response) {</w:t>
+      </w:r>
+    </w:p>
+    <w:p>
+      <w:pPr>
+        <w:pStyle w:val="Code"/>
+        <w:ind w:left="360"/>
+      </w:pPr>
+      <w:r>
+        <w:t xml:space="preserve">      if (error) return next(error)  // Oops, something went wrong</w:t>
+      </w:r>
+    </w:p>
+    <w:p>
+      <w:pPr>
+        <w:pStyle w:val="Code"/>
+        <w:ind w:left="360"/>
+      </w:pPr>
+      <w:r>
+        <w:t xml:space="preserve">      res.send(result)  // Entity inserted, send it to the client</w:t>
+      </w:r>
+    </w:p>
+    <w:p>
+      <w:pPr>
+        <w:pStyle w:val="Code"/>
+        <w:ind w:left="360"/>
+      </w:pPr>
+      <w:r>
+        <w:t xml:space="preserve">  })</w:t>
+      </w:r>
+    </w:p>
+    <w:p>
+      <w:pPr>
+        <w:pStyle w:val="Code"/>
+        <w:ind w:left="360"/>
+      </w:pPr>
+      <w:r>
+        <w:t>})</w:t>
+      </w:r>
+    </w:p>
+    <w:p>
+      <w:pPr>
+        <w:spacing w:before="220"/>
+      </w:pPr>
+      <w:r>
+        <w:t>So far we haven't implemented</w:t>
+      </w:r>
+      <w:r>
+        <w:t xml:space="preserve"> </w:t>
+      </w:r>
+      <w:r>
+        <w:t xml:space="preserve">fetching an individual post. We can do it with </w:t>
+      </w:r>
       <w:r>
         <w:rPr>
           <w:rFonts w:ascii="Courier" w:hAnsi="Courier"/>
         </w:rPr>
-        <w:t>()</w:t>
-      </w:r>
-      <w:r>
-        <w:t>).</w:t>
-      </w:r>
-    </w:p>
-    <w:p>
-      <w:pPr>
-        <w:pStyle w:val="Code"/>
-        <w:ind w:left="360"/>
-      </w:pPr>
-      <w:r>
-        <w:t>app.post('/api/posts', function(req, res, next) {</w:t>
-      </w:r>
-    </w:p>
-    <w:p>
-      <w:pPr>
-        <w:pStyle w:val="Code"/>
-        <w:ind w:left="360"/>
-      </w:pPr>
-      <w:r>
-        <w:t xml:space="preserve">  let id = `${req.body.author}${Date.now()}`</w:t>
-      </w:r>
-    </w:p>
-    <w:p>
-      <w:pPr>
-        <w:pStyle w:val="Code"/>
-        <w:ind w:left="360"/>
-      </w:pPr>
-      <w:r>
-        <w:t xml:space="preserve">  // console.log(id)</w:t>
-      </w:r>
-    </w:p>
-    <w:p>
-      <w:pPr>
-        <w:pStyle w:val="Code"/>
-        <w:ind w:left="360"/>
-      </w:pPr>
-      <w:r>
-        <w:t xml:space="preserve">  id = crypto.createHash('sha256').update(id).digest('hex')</w:t>
+        <w:t>retrieveEntity</w:t>
+      </w:r>
+      <w:r>
+        <w:t xml:space="preserve">. All we need is to provide the table name, partition key, and the entity ID. </w:t>
+      </w:r>
+      <w:r>
+        <w:t>Y</w:t>
+      </w:r>
+      <w:r>
+        <w:t>ou got the data in the result so we can send it back to the client.</w:t>
+      </w:r>
+    </w:p>
+    <w:p>
+      <w:pPr>
+        <w:pStyle w:val="Code"/>
+        <w:ind w:left="360"/>
+      </w:pPr>
+      <w:r>
+        <w:t>app.get('/api/posts/:id', function(req, res, next) {</w:t>
+      </w:r>
+    </w:p>
+    <w:p>
+      <w:pPr>
+        <w:pStyle w:val="Code"/>
+        <w:ind w:left="360"/>
+      </w:pPr>
+      <w:r>
+        <w:t xml:space="preserve">  tableSvc.retrieveEntity(tableName,</w:t>
+      </w:r>
+    </w:p>
+    <w:p>
+      <w:pPr>
+        <w:pStyle w:val="Code"/>
+        <w:ind w:left="360"/>
+      </w:pPr>
+      <w:r>
+        <w:t xml:space="preserve">    partitionKey,</w:t>
+      </w:r>
+    </w:p>
+    <w:p>
+      <w:pPr>
+        <w:pStyle w:val="Code"/>
+        <w:ind w:left="360"/>
+      </w:pPr>
+      <w:r>
+        <w:t xml:space="preserve">    req.params.id,</w:t>
+      </w:r>
+    </w:p>
+    <w:p>
+      <w:pPr>
+        <w:pStyle w:val="Code"/>
+        <w:ind w:left="360"/>
+      </w:pPr>
+      <w:r>
+        <w:t xml:space="preserve">    function(error, result, response){</w:t>
+      </w:r>
+    </w:p>
+    <w:p>
+      <w:pPr>
+        <w:pStyle w:val="Code"/>
+        <w:ind w:left="360"/>
+      </w:pPr>
+      <w:r>
+        <w:t xml:space="preserve">      if (error) return next(error)</w:t>
+      </w:r>
+    </w:p>
+    <w:p>
+      <w:pPr>
+        <w:pStyle w:val="Code"/>
+        <w:ind w:left="360"/>
+      </w:pPr>
+      <w:r>
+        <w:t xml:space="preserve">      res.send(result)  // result contains the entity</w:t>
+      </w:r>
+    </w:p>
+    <w:p>
+      <w:pPr>
+        <w:pStyle w:val="Code"/>
+        <w:ind w:left="360"/>
+      </w:pPr>
+      <w:r>
+        <w:t xml:space="preserve">    }</w:t>
+      </w:r>
+    </w:p>
+    <w:p>
+      <w:pPr>
+        <w:pStyle w:val="Code"/>
+        <w:ind w:left="360"/>
+      </w:pPr>
+      <w:r>
+        <w:t xml:space="preserve">  )</w:t>
+      </w:r>
+    </w:p>
+    <w:p>
+      <w:pPr>
+        <w:pStyle w:val="Code"/>
+        <w:ind w:left="360"/>
+      </w:pPr>
+      <w:r>
+        <w:t>})</w:t>
       </w:r>
     </w:p>
     <w:p>
@@ -4659,379 +4727,50 @@
         <w:spacing w:before="220"/>
       </w:pPr>
       <w:r>
-        <w:t>A</w:t>
-      </w:r>
-      <w:r>
-        <w:t xml:space="preserve">fter </w:t>
-      </w:r>
-      <w:r>
-        <w:t>we generate the</w:t>
-      </w:r>
-      <w:r>
-        <w:t xml:space="preserve"> ID we can form the entity to store in the table. The structure of Azure Table entities is not the same as JSON. It uses _. You can use </w:t>
-      </w:r>
-      <w:proofErr w:type="spellStart"/>
+        <w:t xml:space="preserve">For the next route (update post), we check for the presence of </w:t>
+      </w:r>
       <w:r>
         <w:rPr>
           <w:rFonts w:ascii="Courier" w:hAnsi="Courier"/>
         </w:rPr>
-        <w:t>entGen</w:t>
-      </w:r>
-      <w:proofErr w:type="spellEnd"/>
-      <w:r>
-        <w:t xml:space="preserve"> or do it manually as shown below:</w:t>
-      </w:r>
-    </w:p>
-    <w:p>
-      <w:pPr>
-        <w:pStyle w:val="Code"/>
-        <w:ind w:left="360"/>
-      </w:pPr>
-      <w:r>
-        <w:t>var task = {</w:t>
-      </w:r>
-    </w:p>
-    <w:p>
-      <w:pPr>
-        <w:pStyle w:val="Code"/>
-        <w:ind w:left="360"/>
-      </w:pPr>
-      <w:r>
-        <w:t xml:space="preserve">    PartitionKey: {'_':partitionKey},</w:t>
-      </w:r>
-    </w:p>
-    <w:p>
-      <w:pPr>
-        <w:pStyle w:val="Code"/>
-        <w:ind w:left="360"/>
-      </w:pPr>
-      <w:r>
-        <w:t xml:space="preserve">    RowKey: {'_': id},</w:t>
-      </w:r>
-    </w:p>
-    <w:p>
-      <w:pPr>
-        <w:pStyle w:val="Code"/>
-        <w:ind w:left="360"/>
-      </w:pPr>
-      <w:r>
-        <w:t xml:space="preserve">    author: {'_': req.body.author},</w:t>
-      </w:r>
-    </w:p>
-    <w:p>
-      <w:pPr>
-        <w:pStyle w:val="Code"/>
-        <w:ind w:left="360"/>
-      </w:pPr>
-      <w:r>
-        <w:t xml:space="preserve">    text: {'_': req.body.text},</w:t>
-      </w:r>
-    </w:p>
-    <w:p>
-      <w:pPr>
-        <w:pStyle w:val="Code"/>
-        <w:ind w:left="360"/>
-      </w:pPr>
-      <w:r>
-        <w:t xml:space="preserve">    createdAt: {'_': new Date(2015, 6, 20), '$':'Edm.DateTime'}</w:t>
-      </w:r>
-    </w:p>
-    <w:p>
-      <w:pPr>
-        <w:pStyle w:val="Code"/>
-        <w:ind w:left="360"/>
-      </w:pPr>
-      <w:r>
-        <w:t xml:space="preserve">  }</w:t>
-      </w:r>
-    </w:p>
-    <w:p>
-      <w:pPr>
-        <w:spacing w:before="220"/>
-      </w:pPr>
-      <w:r>
-        <w:t>Now,</w:t>
-      </w:r>
-      <w:r>
-        <w:t xml:space="preserve"> you can </w:t>
-      </w:r>
-      <w:r>
-        <w:t>use</w:t>
-      </w:r>
-      <w:r>
-        <w:t xml:space="preserve"> </w:t>
-      </w:r>
-      <w:proofErr w:type="spellStart"/>
+        <w:t>author</w:t>
+      </w:r>
+      <w:r>
+        <w:t xml:space="preserve"> or </w:t>
+      </w:r>
       <w:r>
         <w:rPr>
           <w:rFonts w:ascii="Courier" w:hAnsi="Courier"/>
         </w:rPr>
-        <w:t>insertEntity</w:t>
-      </w:r>
-      <w:proofErr w:type="spellEnd"/>
-      <w:r>
-        <w:t xml:space="preserve"> to inject the new entity into your table. </w:t>
-      </w:r>
-      <w:proofErr w:type="spellStart"/>
+        <w:t>text</w:t>
+      </w:r>
+      <w:r>
+        <w:t xml:space="preserve"> fields and form the object </w:t>
+      </w:r>
       <w:r>
         <w:rPr>
           <w:rFonts w:ascii="Courier" w:hAnsi="Courier"/>
         </w:rPr>
-        <w:t>echoContent</w:t>
-      </w:r>
-      <w:proofErr w:type="spellEnd"/>
-      <w:r>
-        <w:t xml:space="preserve"> will show you the resulting entity in the response argument of the callback. We need it to send the newly created data back to the client.</w:t>
-      </w:r>
-    </w:p>
-    <w:p>
-      <w:pPr>
-        <w:pStyle w:val="Code"/>
-        <w:ind w:left="360"/>
-      </w:pPr>
-      <w:r>
-        <w:t>tableSvc.insertEntity(tableName,</w:t>
-      </w:r>
-    </w:p>
-    <w:p>
-      <w:pPr>
-        <w:pStyle w:val="Code"/>
-        <w:ind w:left="360"/>
-      </w:pPr>
-      <w:r>
-        <w:t xml:space="preserve">    task,</w:t>
-      </w:r>
-    </w:p>
-    <w:p>
-      <w:pPr>
-        <w:pStyle w:val="Code"/>
-        <w:ind w:left="360"/>
-      </w:pPr>
-      <w:r>
-        <w:t xml:space="preserve">    {echoContent: true},</w:t>
-      </w:r>
-    </w:p>
-    <w:p>
-      <w:pPr>
-        <w:pStyle w:val="Code"/>
-        <w:ind w:left="360"/>
-      </w:pPr>
-      <w:r>
-        <w:t xml:space="preserve">    function (error, result, response) {</w:t>
-      </w:r>
-    </w:p>
-    <w:p>
-      <w:pPr>
-        <w:pStyle w:val="Code"/>
-        <w:ind w:left="360"/>
-      </w:pPr>
-      <w:r>
-        <w:t xml:space="preserve">      if (error) return next(error)  // Oops, something went wrong</w:t>
-      </w:r>
-    </w:p>
-    <w:p>
-      <w:pPr>
-        <w:pStyle w:val="Code"/>
-        <w:ind w:left="360"/>
-      </w:pPr>
-      <w:r>
-        <w:t xml:space="preserve">      res.send(result)  // Entity inserted, send it to the client</w:t>
-      </w:r>
-    </w:p>
-    <w:p>
-      <w:pPr>
-        <w:pStyle w:val="Code"/>
-        <w:ind w:left="360"/>
-      </w:pPr>
-      <w:r>
-        <w:t xml:space="preserve">  })</w:t>
-      </w:r>
-    </w:p>
-    <w:p>
-      <w:pPr>
-        <w:pStyle w:val="Code"/>
-        <w:ind w:left="360"/>
-      </w:pPr>
-      <w:r>
-        <w:t>})</w:t>
-      </w:r>
-    </w:p>
-    <w:p>
-      <w:pPr>
-        <w:spacing w:before="220"/>
-      </w:pPr>
-      <w:r>
-        <w:t>So far we haven't implemented</w:t>
-      </w:r>
-      <w:r>
-        <w:t xml:space="preserve"> </w:t>
-      </w:r>
-      <w:r>
-        <w:t xml:space="preserve">fetching an individual post. We can do it with </w:t>
-      </w:r>
-      <w:proofErr w:type="spellStart"/>
+        <w:t>updatedPost</w:t>
+      </w:r>
+      <w:r>
+        <w:t xml:space="preserve"> accordingly. We use </w:t>
+      </w:r>
       <w:r>
         <w:rPr>
           <w:rFonts w:ascii="Courier" w:hAnsi="Courier"/>
         </w:rPr>
-        <w:t>retrieveEntity</w:t>
-      </w:r>
-      <w:proofErr w:type="spellEnd"/>
-      <w:r>
-        <w:t xml:space="preserve">. All we need is to provide the table name, partition key, and the entity ID. </w:t>
-      </w:r>
-      <w:r>
-        <w:t>Y</w:t>
-      </w:r>
-      <w:r>
-        <w:t>ou got the data in the result so we can send it back to the client.</w:t>
-      </w:r>
-    </w:p>
-    <w:p>
-      <w:pPr>
-        <w:pStyle w:val="Code"/>
-        <w:ind w:left="360"/>
-      </w:pPr>
-      <w:r>
-        <w:t>app.get('/api/posts/:id', function(req, res, next) {</w:t>
-      </w:r>
-    </w:p>
-    <w:p>
-      <w:pPr>
-        <w:pStyle w:val="Code"/>
-        <w:ind w:left="360"/>
-      </w:pPr>
-      <w:r>
-        <w:t xml:space="preserve">  tableSvc.retrieveEntity(tableName,</w:t>
-      </w:r>
-    </w:p>
-    <w:p>
-      <w:pPr>
-        <w:pStyle w:val="Code"/>
-        <w:ind w:left="360"/>
-      </w:pPr>
-      <w:r>
-        <w:t xml:space="preserve">    partitionKey,</w:t>
-      </w:r>
-    </w:p>
-    <w:p>
-      <w:pPr>
-        <w:pStyle w:val="Code"/>
-        <w:ind w:left="360"/>
-      </w:pPr>
-      <w:r>
-        <w:t xml:space="preserve">    req.params.id,</w:t>
-      </w:r>
-    </w:p>
-    <w:p>
-      <w:pPr>
-        <w:pStyle w:val="Code"/>
-        <w:ind w:left="360"/>
-      </w:pPr>
-      <w:r>
-        <w:t xml:space="preserve">    function(error, result, response){</w:t>
-      </w:r>
-    </w:p>
-    <w:p>
-      <w:pPr>
-        <w:pStyle w:val="Code"/>
-        <w:ind w:left="360"/>
-      </w:pPr>
-      <w:r>
-        <w:t xml:space="preserve">      if (error) return next(error)</w:t>
-      </w:r>
-    </w:p>
-    <w:p>
-      <w:pPr>
-        <w:pStyle w:val="Code"/>
-        <w:ind w:left="360"/>
-      </w:pPr>
-      <w:r>
-        <w:t xml:space="preserve">      res.send(result)  // result contains the entity</w:t>
-      </w:r>
-    </w:p>
-    <w:p>
-      <w:pPr>
-        <w:pStyle w:val="Code"/>
-        <w:ind w:left="360"/>
-      </w:pPr>
-      <w:r>
-        <w:t xml:space="preserve">    }</w:t>
-      </w:r>
-    </w:p>
-    <w:p>
-      <w:pPr>
-        <w:pStyle w:val="Code"/>
-        <w:ind w:left="360"/>
-      </w:pPr>
-      <w:r>
-        <w:t xml:space="preserve">  )</w:t>
-      </w:r>
-    </w:p>
-    <w:p>
-      <w:pPr>
-        <w:pStyle w:val="Code"/>
-        <w:ind w:left="360"/>
-      </w:pPr>
-      <w:r>
-        <w:t>})</w:t>
-      </w:r>
-    </w:p>
-    <w:p>
-      <w:pPr>
-        <w:spacing w:before="220"/>
-      </w:pPr>
-      <w:r>
-        <w:t xml:space="preserve">For the next route (update post), we check for the presence of </w:t>
+        <w:t>updatedPost</w:t>
+      </w:r>
+      <w:r>
+        <w:t xml:space="preserve"> in </w:t>
       </w:r>
       <w:r>
         <w:rPr>
           <w:rFonts w:ascii="Courier" w:hAnsi="Courier"/>
         </w:rPr>
-        <w:t>author</w:t>
-      </w:r>
-      <w:r>
-        <w:t xml:space="preserve"> or </w:t>
-      </w:r>
-      <w:r>
-        <w:rPr>
-          <w:rFonts w:ascii="Courier" w:hAnsi="Courier"/>
-        </w:rPr>
-        <w:t>text</w:t>
-      </w:r>
-      <w:r>
-        <w:t xml:space="preserve"> fields and form the object </w:t>
-      </w:r>
-      <w:proofErr w:type="spellStart"/>
-      <w:r>
-        <w:rPr>
-          <w:rFonts w:ascii="Courier" w:hAnsi="Courier"/>
-        </w:rPr>
-        <w:t>updatedPost</w:t>
-      </w:r>
-      <w:proofErr w:type="spellEnd"/>
-      <w:r>
-        <w:t xml:space="preserve"> accordingly. We use </w:t>
-      </w:r>
-      <w:proofErr w:type="spellStart"/>
-      <w:r>
-        <w:rPr>
-          <w:rFonts w:ascii="Courier" w:hAnsi="Courier"/>
-        </w:rPr>
-        <w:t>updatedPost</w:t>
-      </w:r>
-      <w:proofErr w:type="spellEnd"/>
-      <w:r>
-        <w:t xml:space="preserve"> in </w:t>
-      </w:r>
-      <w:proofErr w:type="spellStart"/>
-      <w:r>
-        <w:rPr>
-          <w:rFonts w:ascii="Courier" w:hAnsi="Courier"/>
-        </w:rPr>
         <w:t>replaceEntity</w:t>
       </w:r>
-      <w:proofErr w:type="spellEnd"/>
       <w:r>
         <w:t xml:space="preserve"> which takes table </w:t>
       </w:r>
@@ -5039,25 +4778,21 @@
         <w:lastRenderedPageBreak/>
         <w:t xml:space="preserve">name and the data as arguments. The partition key must be part of the </w:t>
       </w:r>
-      <w:proofErr w:type="spellStart"/>
       <w:r>
         <w:rPr>
           <w:rFonts w:ascii="Courier" w:hAnsi="Courier"/>
         </w:rPr>
         <w:t>updatedPost</w:t>
       </w:r>
-      <w:proofErr w:type="spellEnd"/>
       <w:r>
         <w:t xml:space="preserve"> so </w:t>
       </w:r>
-      <w:proofErr w:type="spellStart"/>
       <w:r>
         <w:rPr>
           <w:rFonts w:ascii="Courier" w:hAnsi="Courier"/>
         </w:rPr>
         <w:t>tableSvc</w:t>
       </w:r>
-      <w:proofErr w:type="spellEnd"/>
       <w:r>
         <w:t xml:space="preserve"> could find the entity.</w:t>
       </w:r>
@@ -5196,30 +4931,16 @@
         <w:t>We</w:t>
       </w:r>
       <w:r>
-        <w:t xml:space="preserve"> need to be able to remove the posts in our microblog. Hence, the DELETE /</w:t>
-      </w:r>
-      <w:proofErr w:type="spellStart"/>
-      <w:r>
-        <w:t>api</w:t>
-      </w:r>
-      <w:proofErr w:type="spellEnd"/>
-      <w:r>
-        <w:t xml:space="preserve">/posts route which uses partition key and row key (entity key) to remove the entity in a table. </w:t>
-      </w:r>
-      <w:proofErr w:type="spellStart"/>
+        <w:t xml:space="preserve"> need to be able to remove the posts in our microblog. Hence, the DELETE /api/posts route which uses partition key and row key (entity key) to remove the entity in a table. </w:t>
+      </w:r>
       <w:r>
         <w:rPr>
           <w:rFonts w:ascii="Courier" w:hAnsi="Courier"/>
         </w:rPr>
         <w:t>deleteEntity</w:t>
       </w:r>
-      <w:proofErr w:type="spellEnd"/>
-      <w:r>
-        <w:t xml:space="preserve"> uses table name along with the post object which has partition and entity keys. We get the URL </w:t>
-      </w:r>
-      <w:proofErr w:type="gramStart"/>
-      <w:r>
-        <w:t xml:space="preserve">parameter </w:t>
+      <w:r>
+        <w:t xml:space="preserve"> uses table name along with the post object which has partition and entity keys. We get the URL parameter </w:t>
       </w:r>
       <w:r>
         <w:rPr>
@@ -5227,7 +4948,6 @@
         </w:rPr>
         <w:t>:id</w:t>
       </w:r>
-      <w:proofErr w:type="gramEnd"/>
       <w:r>
         <w:t xml:space="preserve"> from </w:t>
       </w:r>
@@ -5475,19 +5195,11 @@
         <w:tab/>
         <w:t>$</w:t>
       </w:r>
-      <w:proofErr w:type="spellStart"/>
       <w:r>
         <w:rPr>
           <w:rFonts w:ascii="Courier" w:hAnsi="Courier"/>
         </w:rPr>
-        <w:t>npm</w:t>
-      </w:r>
-      <w:proofErr w:type="spellEnd"/>
-      <w:r>
-        <w:rPr>
-          <w:rFonts w:ascii="Courier" w:hAnsi="Courier"/>
-        </w:rPr>
-        <w:t xml:space="preserve"> test</w:t>
+        <w:t>npm test</w:t>
       </w:r>
     </w:p>
     <w:p>
@@ -5502,15 +5214,7 @@
         <w:t xml:space="preserve">to the screenshot below </w:t>
       </w:r>
       <w:r>
-        <w:t xml:space="preserve">except for the </w:t>
-      </w:r>
-      <w:proofErr w:type="spellStart"/>
-      <w:r>
-        <w:t>etag</w:t>
-      </w:r>
-      <w:proofErr w:type="spellEnd"/>
-      <w:r>
-        <w:t xml:space="preserve"> and ID values.</w:t>
+        <w:t>except for the etag and ID values.</w:t>
       </w:r>
       <w:r>
         <w:t xml:space="preserve"> </w:t>
@@ -5774,19 +5478,11 @@
       <w:r>
         <w:t xml:space="preserve">Note: if you are getting </w:t>
       </w:r>
-      <w:proofErr w:type="spellStart"/>
       <w:r>
         <w:rPr>
           <w:i/>
         </w:rPr>
-        <w:t>StorageError</w:t>
-      </w:r>
-      <w:proofErr w:type="spellEnd"/>
-      <w:r>
-        <w:rPr>
-          <w:i/>
-        </w:rPr>
-        <w:t>: Server failed to authenticate the request. Make sure the value of Authorization header is formed correctly including the signature</w:t>
+        <w:t>StorageError: Server failed to authenticate the request. Make sure the value of Authorization header is formed correctly including the signature</w:t>
       </w:r>
       <w:r>
         <w:t xml:space="preserve">, then make sure you have the proper storage account name and the access key populated in the environment variables. Check your </w:t>
@@ -5817,19 +5513,11 @@
       <w:r>
         <w:t xml:space="preserve">Feel free to start the server in a standalone mode with </w:t>
       </w:r>
-      <w:proofErr w:type="spellStart"/>
       <w:r>
         <w:rPr>
           <w:rFonts w:ascii="Courier" w:hAnsi="Courier"/>
         </w:rPr>
-        <w:t>npm</w:t>
-      </w:r>
-      <w:proofErr w:type="spellEnd"/>
-      <w:r>
-        <w:rPr>
-          <w:rFonts w:ascii="Courier" w:hAnsi="Courier"/>
-        </w:rPr>
-        <w:t xml:space="preserve"> start</w:t>
+        <w:t>npm start</w:t>
       </w:r>
       <w:r>
         <w:t xml:space="preserve"> and try to insert and fetch the data with Postman or CURL. It's fun to watch that your data is persistent in a cloud meaning even if you kill the server (close the terminal or kill the process), the data is safely stored in the cloud and can be accede later by a new instance of the server or from other clients.</w:t>
@@ -9145,7 +8833,7 @@
 </file>
 
 <file path=customXml/itemProps1.xml><?xml version="1.0" encoding="utf-8"?>
-<ds:datastoreItem xmlns:ds="http://schemas.openxmlformats.org/officeDocument/2006/customXml" ds:itemID="{F45B6C13-268B-1F4C-BA31-B5D3CB03DCFB}">
+<ds:datastoreItem xmlns:ds="http://schemas.openxmlformats.org/officeDocument/2006/customXml" ds:itemID="{29695991-A076-6045-AAE4-79D946B85969}">
   <ds:schemaRefs>
     <ds:schemaRef ds:uri="http://schemas.openxmlformats.org/officeDocument/2006/bibliography"/>
   </ds:schemaRefs>

</xml_diff>